<commit_message>
Beautified code. Installing tablib
</commit_message>
<xml_diff>
--- a/Journal.docx
+++ b/Journal.docx
@@ -148,6 +148,83 @@
     </w:p>
     <w:p>
       <w:pPr>
+        <w:pStyle w:val="ListParagraph"/>
+        <w:numPr>
+          <w:ilvl w:val="0"/>
+          <w:numId w:val="1"/>
+        </w:numPr>
+        <w:spacing w:line="360" w:lineRule="auto"/>
+        <w:rPr>
+          <w:rFonts w:ascii="Times New Roman" w:hAnsi="Times New Roman" w:cs="Times New Roman"/>
+        </w:rPr>
+      </w:pPr>
+      <w:r>
+        <w:rPr>
+          <w:rFonts w:ascii="Times New Roman" w:hAnsi="Times New Roman" w:cs="Times New Roman"/>
+        </w:rPr>
+        <w:t xml:space="preserve">Install the </w:t>
+      </w:r>
+      <w:proofErr w:type="spellStart"/>
+      <w:r>
+        <w:rPr>
+          <w:rFonts w:ascii="Times New Roman" w:hAnsi="Times New Roman" w:cs="Times New Roman"/>
+        </w:rPr>
+        <w:t>tablib</w:t>
+      </w:r>
+      <w:proofErr w:type="spellEnd"/>
+      <w:r>
+        <w:rPr>
+          <w:rFonts w:ascii="Times New Roman" w:hAnsi="Times New Roman" w:cs="Times New Roman"/>
+        </w:rPr>
+        <w:t xml:space="preserve"> library. Again, this can more easily be accomplished if the code is simple pulled from the </w:t>
+      </w:r>
+      <w:proofErr w:type="spellStart"/>
+      <w:r>
+        <w:rPr>
+          <w:rFonts w:ascii="Times New Roman" w:hAnsi="Times New Roman" w:cs="Times New Roman"/>
+        </w:rPr>
+        <w:t>github</w:t>
+      </w:r>
+      <w:proofErr w:type="spellEnd"/>
+      <w:r>
+        <w:rPr>
+          <w:rFonts w:ascii="Times New Roman" w:hAnsi="Times New Roman" w:cs="Times New Roman"/>
+        </w:rPr>
+        <w:t xml:space="preserve"> </w:t>
+      </w:r>
+      <w:proofErr w:type="spellStart"/>
+      <w:r>
+        <w:rPr>
+          <w:rFonts w:ascii="Times New Roman" w:hAnsi="Times New Roman" w:cs="Times New Roman"/>
+        </w:rPr>
+        <w:t>reposity</w:t>
+      </w:r>
+      <w:proofErr w:type="spellEnd"/>
+      <w:r>
+        <w:rPr>
+          <w:rFonts w:ascii="Times New Roman" w:hAnsi="Times New Roman" w:cs="Times New Roman"/>
+        </w:rPr>
+        <w:t xml:space="preserve"> as the </w:t>
+      </w:r>
+      <w:proofErr w:type="spellStart"/>
+      <w:r>
+        <w:rPr>
+          <w:rFonts w:ascii="Times New Roman" w:hAnsi="Times New Roman" w:cs="Times New Roman"/>
+        </w:rPr>
+        <w:t>tablib</w:t>
+      </w:r>
+      <w:proofErr w:type="spellEnd"/>
+      <w:r>
+        <w:rPr>
+          <w:rFonts w:ascii="Times New Roman" w:hAnsi="Times New Roman" w:cs="Times New Roman"/>
+        </w:rPr>
+        <w:t xml:space="preserve"> library is already incorporated into it.</w:t>
+      </w:r>
+      <w:bookmarkStart w:id="0" w:name="_GoBack"/>
+      <w:bookmarkEnd w:id="0"/>
+    </w:p>
+    <w:p>
+      <w:pPr>
         <w:spacing w:line="360" w:lineRule="auto"/>
         <w:rPr>
           <w:rFonts w:ascii="Times New Roman" w:hAnsi="Times New Roman" w:cs="Times New Roman"/>
@@ -231,7 +308,49 @@
         <w:rPr>
           <w:rFonts w:ascii="Times New Roman" w:hAnsi="Times New Roman" w:cs="Times New Roman"/>
         </w:rPr>
-        <w:t xml:space="preserve">modification is necessary for this version of SAP2000. Instead of using the EnsureDispatch method which attempts to make the program compatible with makepy, use the Dispatch functions directly. In other words, replace gencache.EnsureDispatch with Dispatch in swarm.sap2000.sap2000.start. </w:t>
+        <w:t xml:space="preserve">modification is necessary for this version of SAP2000. Instead of using the </w:t>
+      </w:r>
+      <w:proofErr w:type="spellStart"/>
+      <w:r>
+        <w:rPr>
+          <w:rFonts w:ascii="Times New Roman" w:hAnsi="Times New Roman" w:cs="Times New Roman"/>
+        </w:rPr>
+        <w:t>EnsureDispatch</w:t>
+      </w:r>
+      <w:proofErr w:type="spellEnd"/>
+      <w:r>
+        <w:rPr>
+          <w:rFonts w:ascii="Times New Roman" w:hAnsi="Times New Roman" w:cs="Times New Roman"/>
+        </w:rPr>
+        <w:t xml:space="preserve"> method which attempts to make the program compatible with </w:t>
+      </w:r>
+      <w:proofErr w:type="spellStart"/>
+      <w:r>
+        <w:rPr>
+          <w:rFonts w:ascii="Times New Roman" w:hAnsi="Times New Roman" w:cs="Times New Roman"/>
+        </w:rPr>
+        <w:t>makepy</w:t>
+      </w:r>
+      <w:proofErr w:type="spellEnd"/>
+      <w:r>
+        <w:rPr>
+          <w:rFonts w:ascii="Times New Roman" w:hAnsi="Times New Roman" w:cs="Times New Roman"/>
+        </w:rPr>
+        <w:t xml:space="preserve">, use the Dispatch functions directly. In other words, replace </w:t>
+      </w:r>
+      <w:proofErr w:type="spellStart"/>
+      <w:r>
+        <w:rPr>
+          <w:rFonts w:ascii="Times New Roman" w:hAnsi="Times New Roman" w:cs="Times New Roman"/>
+        </w:rPr>
+        <w:t>gencache.EnsureDispatch</w:t>
+      </w:r>
+      <w:proofErr w:type="spellEnd"/>
+      <w:r>
+        <w:rPr>
+          <w:rFonts w:ascii="Times New Roman" w:hAnsi="Times New Roman" w:cs="Times New Roman"/>
+        </w:rPr>
+        <w:t xml:space="preserve"> with Dispatch in swarm.sap2000.sap2000.start. </w:t>
       </w:r>
     </w:p>
     <w:p>
@@ -260,11 +379,33 @@
           <w:rFonts w:ascii="Times New Roman" w:hAnsi="Times New Roman" w:cs="Times New Roman"/>
         </w:rPr>
       </w:pPr>
-      <w:r>
-        <w:rPr>
-          <w:rFonts w:ascii="Times New Roman" w:hAnsi="Times New Roman" w:cs="Times New Roman"/>
-        </w:rPr>
-        <w:t>Git clone the pySAP2000 repository into a new folder locally. The repository can be found on bitbucket (</w:t>
+      <w:proofErr w:type="spellStart"/>
+      <w:r>
+        <w:rPr>
+          <w:rFonts w:ascii="Times New Roman" w:hAnsi="Times New Roman" w:cs="Times New Roman"/>
+        </w:rPr>
+        <w:t>Git</w:t>
+      </w:r>
+      <w:proofErr w:type="spellEnd"/>
+      <w:r>
+        <w:rPr>
+          <w:rFonts w:ascii="Times New Roman" w:hAnsi="Times New Roman" w:cs="Times New Roman"/>
+        </w:rPr>
+        <w:t xml:space="preserve"> clone the pySAP2000 repository into a new folder locally. The repository can be found on </w:t>
+      </w:r>
+      <w:proofErr w:type="spellStart"/>
+      <w:r>
+        <w:rPr>
+          <w:rFonts w:ascii="Times New Roman" w:hAnsi="Times New Roman" w:cs="Times New Roman"/>
+        </w:rPr>
+        <w:t>bitbucket</w:t>
+      </w:r>
+      <w:proofErr w:type="spellEnd"/>
+      <w:r>
+        <w:rPr>
+          <w:rFonts w:ascii="Times New Roman" w:hAnsi="Times New Roman" w:cs="Times New Roman"/>
+        </w:rPr>
+        <w:t xml:space="preserve"> (</w:t>
       </w:r>
       <w:hyperlink r:id="rId8" w:history="1">
         <w:r>
@@ -304,7 +445,35 @@
         <w:rPr>
           <w:rFonts w:ascii="Times New Roman" w:hAnsi="Times New Roman" w:cs="Times New Roman"/>
         </w:rPr>
-        <w:t>Received CLSIDtoClass KeyError and spend hours deciphering it.</w:t>
+        <w:t xml:space="preserve">Received </w:t>
+      </w:r>
+      <w:proofErr w:type="spellStart"/>
+      <w:r>
+        <w:rPr>
+          <w:rFonts w:ascii="Times New Roman" w:hAnsi="Times New Roman" w:cs="Times New Roman"/>
+        </w:rPr>
+        <w:t>CLSIDtoClass</w:t>
+      </w:r>
+      <w:proofErr w:type="spellEnd"/>
+      <w:r>
+        <w:rPr>
+          <w:rFonts w:ascii="Times New Roman" w:hAnsi="Times New Roman" w:cs="Times New Roman"/>
+        </w:rPr>
+        <w:t xml:space="preserve"> </w:t>
+      </w:r>
+      <w:proofErr w:type="spellStart"/>
+      <w:r>
+        <w:rPr>
+          <w:rFonts w:ascii="Times New Roman" w:hAnsi="Times New Roman" w:cs="Times New Roman"/>
+        </w:rPr>
+        <w:t>KeyError</w:t>
+      </w:r>
+      <w:proofErr w:type="spellEnd"/>
+      <w:r>
+        <w:rPr>
+          <w:rFonts w:ascii="Times New Roman" w:hAnsi="Times New Roman" w:cs="Times New Roman"/>
+        </w:rPr>
+        <w:t xml:space="preserve"> and spend hours deciphering it.</w:t>
       </w:r>
     </w:p>
     <w:p>
@@ -343,7 +512,35 @@
           <w:rFonts w:ascii="Times New Roman" w:hAnsi="Times New Roman" w:cs="Times New Roman"/>
         </w:rPr>
         <w:lastRenderedPageBreak/>
-        <w:t>Ran python makepy.py –i to obtain code for the generation of .py support manually. Attempting debug found in (</w:t>
+        <w:t>Ran python makepy.py –</w:t>
+      </w:r>
+      <w:proofErr w:type="spellStart"/>
+      <w:r>
+        <w:rPr>
+          <w:rFonts w:ascii="Times New Roman" w:hAnsi="Times New Roman" w:cs="Times New Roman"/>
+        </w:rPr>
+        <w:t>i</w:t>
+      </w:r>
+      <w:proofErr w:type="spellEnd"/>
+      <w:r>
+        <w:rPr>
+          <w:rFonts w:ascii="Times New Roman" w:hAnsi="Times New Roman" w:cs="Times New Roman"/>
+        </w:rPr>
+        <w:t xml:space="preserve"> to obtain code for the generation of .</w:t>
+      </w:r>
+      <w:proofErr w:type="spellStart"/>
+      <w:r>
+        <w:rPr>
+          <w:rFonts w:ascii="Times New Roman" w:hAnsi="Times New Roman" w:cs="Times New Roman"/>
+        </w:rPr>
+        <w:t>py</w:t>
+      </w:r>
+      <w:proofErr w:type="spellEnd"/>
+      <w:r>
+        <w:rPr>
+          <w:rFonts w:ascii="Times New Roman" w:hAnsi="Times New Roman" w:cs="Times New Roman"/>
+        </w:rPr>
+        <w:t xml:space="preserve"> support manually. Attempting debug found in (</w:t>
       </w:r>
       <w:hyperlink r:id="rId9" w:history="1">
         <w:r>
@@ -440,7 +637,35 @@
         <w:rPr>
           <w:rFonts w:ascii="Times New Roman" w:hAnsi="Times New Roman" w:cs="Times New Roman"/>
         </w:rPr>
-        <w:t xml:space="preserve">Instead of starting the program with win32comm.client.gencache.EnsureDispatch(“SAP2000v15.sapobject), the program needs to be started with win32comm.client.gencache.Dispatch(“SAP2000v15.sapobject”). I’m not 100% sure why this is the case. Regardless, the current code has been fixed. This can be done if you look inside the file sap2000.py and change the appropriate line inside of the class SAP2000(). </w:t>
+        <w:t xml:space="preserve">Instead of starting the program with </w:t>
+      </w:r>
+      <w:proofErr w:type="gramStart"/>
+      <w:r>
+        <w:rPr>
+          <w:rFonts w:ascii="Times New Roman" w:hAnsi="Times New Roman" w:cs="Times New Roman"/>
+        </w:rPr>
+        <w:t>win32comm.client.gencache.EnsureDispatch(</w:t>
+      </w:r>
+      <w:proofErr w:type="gramEnd"/>
+      <w:r>
+        <w:rPr>
+          <w:rFonts w:ascii="Times New Roman" w:hAnsi="Times New Roman" w:cs="Times New Roman"/>
+        </w:rPr>
+        <w:t xml:space="preserve">“SAP2000v15.sapobject), the program needs to be started with win32comm.client.gencache.Dispatch(“SAP2000v15.sapobject”). I’m not 100% sure why this is the case. Regardless, the current code has been fixed. This can be done if you look inside the file sap2000.py and change the appropriate line inside of the class </w:t>
+      </w:r>
+      <w:proofErr w:type="gramStart"/>
+      <w:r>
+        <w:rPr>
+          <w:rFonts w:ascii="Times New Roman" w:hAnsi="Times New Roman" w:cs="Times New Roman"/>
+        </w:rPr>
+        <w:t>SAP2000(</w:t>
+      </w:r>
+      <w:proofErr w:type="gramEnd"/>
+      <w:r>
+        <w:rPr>
+          <w:rFonts w:ascii="Times New Roman" w:hAnsi="Times New Roman" w:cs="Times New Roman"/>
+        </w:rPr>
+        <w:t xml:space="preserve">). </w:t>
       </w:r>
     </w:p>
     <w:p>
@@ -465,7 +690,85 @@
         <w:rPr>
           <w:rFonts w:ascii="Times New Roman" w:hAnsi="Times New Roman" w:cs="Times New Roman"/>
         </w:rPr>
-        <w:t>Might also be because this is a different version of SAP2000 for which makepy might not be supported. Again, this is a conjecture. There was not enough time to solve the issue, though if you backtrack all of the errors, the seem to occur during the creation of the cache used by makepy, which leads me to the assumption that makepy is incompatible with SAP2000v15. Furthermore, the library tends to have small errors throughout it. Make sure to change the code as specified below. Or, otherwise, download the latest version from the github repository linked below.</w:t>
+        <w:t xml:space="preserve">Might also be because this is a different version of SAP2000 for which </w:t>
+      </w:r>
+      <w:proofErr w:type="spellStart"/>
+      <w:r>
+        <w:rPr>
+          <w:rFonts w:ascii="Times New Roman" w:hAnsi="Times New Roman" w:cs="Times New Roman"/>
+        </w:rPr>
+        <w:t>makepy</w:t>
+      </w:r>
+      <w:proofErr w:type="spellEnd"/>
+      <w:r>
+        <w:rPr>
+          <w:rFonts w:ascii="Times New Roman" w:hAnsi="Times New Roman" w:cs="Times New Roman"/>
+        </w:rPr>
+        <w:t xml:space="preserve"> might not be supported. Again, this is a conjecture. There was not enough time to solve the issue, though if you backtrack all of the errors, </w:t>
+      </w:r>
+      <w:proofErr w:type="spellStart"/>
+      <w:proofErr w:type="gramStart"/>
+      <w:r>
+        <w:rPr>
+          <w:rFonts w:ascii="Times New Roman" w:hAnsi="Times New Roman" w:cs="Times New Roman"/>
+        </w:rPr>
+        <w:t>the</w:t>
+      </w:r>
+      <w:proofErr w:type="spellEnd"/>
+      <w:r>
+        <w:rPr>
+          <w:rFonts w:ascii="Times New Roman" w:hAnsi="Times New Roman" w:cs="Times New Roman"/>
+        </w:rPr>
+        <w:t xml:space="preserve"> seem</w:t>
+      </w:r>
+      <w:proofErr w:type="gramEnd"/>
+      <w:r>
+        <w:rPr>
+          <w:rFonts w:ascii="Times New Roman" w:hAnsi="Times New Roman" w:cs="Times New Roman"/>
+        </w:rPr>
+        <w:t xml:space="preserve"> to occur during the creation of the cache used by </w:t>
+      </w:r>
+      <w:proofErr w:type="spellStart"/>
+      <w:r>
+        <w:rPr>
+          <w:rFonts w:ascii="Times New Roman" w:hAnsi="Times New Roman" w:cs="Times New Roman"/>
+        </w:rPr>
+        <w:t>makepy</w:t>
+      </w:r>
+      <w:proofErr w:type="spellEnd"/>
+      <w:r>
+        <w:rPr>
+          <w:rFonts w:ascii="Times New Roman" w:hAnsi="Times New Roman" w:cs="Times New Roman"/>
+        </w:rPr>
+        <w:t xml:space="preserve">, which leads me to the assumption that </w:t>
+      </w:r>
+      <w:proofErr w:type="spellStart"/>
+      <w:r>
+        <w:rPr>
+          <w:rFonts w:ascii="Times New Roman" w:hAnsi="Times New Roman" w:cs="Times New Roman"/>
+        </w:rPr>
+        <w:t>makepy</w:t>
+      </w:r>
+      <w:proofErr w:type="spellEnd"/>
+      <w:r>
+        <w:rPr>
+          <w:rFonts w:ascii="Times New Roman" w:hAnsi="Times New Roman" w:cs="Times New Roman"/>
+        </w:rPr>
+        <w:t xml:space="preserve"> is incompatible with SAP2000v15. Furthermore, the library tends to have small errors throughout it. Make sure to change the code as specified below. Or, otherwise, download the latest version from the </w:t>
+      </w:r>
+      <w:proofErr w:type="spellStart"/>
+      <w:r>
+        <w:rPr>
+          <w:rFonts w:ascii="Times New Roman" w:hAnsi="Times New Roman" w:cs="Times New Roman"/>
+        </w:rPr>
+        <w:t>github</w:t>
+      </w:r>
+      <w:proofErr w:type="spellEnd"/>
+      <w:r>
+        <w:rPr>
+          <w:rFonts w:ascii="Times New Roman" w:hAnsi="Times New Roman" w:cs="Times New Roman"/>
+        </w:rPr>
+        <w:t xml:space="preserve"> repository linked below.</w:t>
       </w:r>
     </w:p>
     <w:p>
@@ -515,13 +818,41 @@
         <w:rPr>
           <w:rFonts w:ascii="Times New Roman" w:hAnsi="Times New Roman" w:cs="Times New Roman"/>
         </w:rPr>
-        <w:t>Documentation of the functions themselves can be found inside of sap2000.py (the comments are exhaustive and most of the basic functions are self-explanatory). The code is mostly the same as that found with pySAP2000 but there are multiple modifications that were made. The way a system saves a file, for example. Additionally, there is a new initializeModel method that allows the i</w:t>
-      </w:r>
-      <w:r>
-        <w:rPr>
-          <w:rFonts w:ascii="Times New Roman" w:hAnsi="Times New Roman" w:cs="Times New Roman"/>
-        </w:rPr>
-        <w:t>nitialization of model. For more information, take a look at the comments in sap2000.py, inout.py, helpers.py, and *.py (all python source files).</w:t>
+        <w:t xml:space="preserve">Documentation of the functions themselves can be found inside of sap2000.py (the comments are exhaustive and most of the basic functions are self-explanatory). The code is mostly the same as that found with pySAP2000 but there are multiple modifications that were made. The way a system saves a file, for example. Additionally, there is a new </w:t>
+      </w:r>
+      <w:proofErr w:type="spellStart"/>
+      <w:r>
+        <w:rPr>
+          <w:rFonts w:ascii="Times New Roman" w:hAnsi="Times New Roman" w:cs="Times New Roman"/>
+        </w:rPr>
+        <w:t>initializeModel</w:t>
+      </w:r>
+      <w:proofErr w:type="spellEnd"/>
+      <w:r>
+        <w:rPr>
+          <w:rFonts w:ascii="Times New Roman" w:hAnsi="Times New Roman" w:cs="Times New Roman"/>
+        </w:rPr>
+        <w:t xml:space="preserve"> method that allows the i</w:t>
+      </w:r>
+      <w:r>
+        <w:rPr>
+          <w:rFonts w:ascii="Times New Roman" w:hAnsi="Times New Roman" w:cs="Times New Roman"/>
+        </w:rPr>
+        <w:t>nitialization of model. For more information, take a look at the comments in sap2000.py, inout.py, helpers.py, and *.</w:t>
+      </w:r>
+      <w:proofErr w:type="spellStart"/>
+      <w:r>
+        <w:rPr>
+          <w:rFonts w:ascii="Times New Roman" w:hAnsi="Times New Roman" w:cs="Times New Roman"/>
+        </w:rPr>
+        <w:t>py</w:t>
+      </w:r>
+      <w:proofErr w:type="spellEnd"/>
+      <w:r>
+        <w:rPr>
+          <w:rFonts w:ascii="Times New Roman" w:hAnsi="Times New Roman" w:cs="Times New Roman"/>
+        </w:rPr>
+        <w:t xml:space="preserve"> (all python source files).</w:t>
       </w:r>
     </w:p>
     <w:p>
@@ -1149,8 +1480,16 @@
         <w:rPr>
           <w:rFonts w:ascii="Times New Roman" w:hAnsi="Times New Roman" w:cs="Times New Roman"/>
         </w:rPr>
-        <w:t>Python module: swarm.helpers</w:t>
-      </w:r>
+        <w:t xml:space="preserve">Python module: </w:t>
+      </w:r>
+      <w:proofErr w:type="spellStart"/>
+      <w:r>
+        <w:rPr>
+          <w:rFonts w:ascii="Times New Roman" w:hAnsi="Times New Roman" w:cs="Times New Roman"/>
+        </w:rPr>
+        <w:t>swarm.helpers</w:t>
+      </w:r>
+      <w:proofErr w:type="spellEnd"/>
     </w:p>
     <w:p>
       <w:pPr>
@@ -1164,7 +1503,21 @@
         <w:rPr>
           <w:rFonts w:ascii="Times New Roman" w:hAnsi="Times New Roman" w:cs="Times New Roman"/>
         </w:rPr>
-        <w:t xml:space="preserve">Created helpers.py with a helpful functions that checks whether a directory exists, and if not, creates the directory. Was running into the issue where the definition of the output file might throw an exception if the folder that contained it did not exist. This resolves that issue and makes the commandline program much simpler to use. </w:t>
+        <w:t xml:space="preserve">Created helpers.py with a helpful functions that checks whether a directory exists, and if not, creates the directory. Was running into the issue where the definition of the output file might throw an exception if the folder that contained it did not exist. This resolves that issue and makes the </w:t>
+      </w:r>
+      <w:proofErr w:type="spellStart"/>
+      <w:r>
+        <w:rPr>
+          <w:rFonts w:ascii="Times New Roman" w:hAnsi="Times New Roman" w:cs="Times New Roman"/>
+        </w:rPr>
+        <w:t>commandline</w:t>
+      </w:r>
+      <w:proofErr w:type="spellEnd"/>
+      <w:r>
+        <w:rPr>
+          <w:rFonts w:ascii="Times New Roman" w:hAnsi="Times New Roman" w:cs="Times New Roman"/>
+        </w:rPr>
+        <w:t xml:space="preserve"> program much simpler to use. </w:t>
       </w:r>
       <w:r>
         <w:rPr>
@@ -1184,8 +1537,16 @@
         <w:rPr>
           <w:rFonts w:ascii="Times New Roman" w:hAnsi="Times New Roman" w:cs="Times New Roman"/>
         </w:rPr>
-        <w:t>Python module: swarm.inout</w:t>
-      </w:r>
+        <w:t xml:space="preserve">Python module: </w:t>
+      </w:r>
+      <w:proofErr w:type="spellStart"/>
+      <w:r>
+        <w:rPr>
+          <w:rFonts w:ascii="Times New Roman" w:hAnsi="Times New Roman" w:cs="Times New Roman"/>
+        </w:rPr>
+        <w:t>swarm.inout</w:t>
+      </w:r>
+      <w:proofErr w:type="spellEnd"/>
     </w:p>
     <w:p>
       <w:pPr>
@@ -1195,26 +1556,64 @@
           <w:rFonts w:ascii="Times New Roman" w:hAnsi="Times New Roman" w:cs="Times New Roman"/>
         </w:rPr>
       </w:pPr>
-      <w:r>
-        <w:rPr>
-          <w:rFonts w:ascii="Times New Roman" w:hAnsi="Times New Roman" w:cs="Times New Roman"/>
-        </w:rPr>
-        <w:t xml:space="preserve">Created inout.py which provides the input/output function for the program. Starts SAP2000, creates a model if none is specified,  and saves it at the specified locations. </w:t>
-      </w:r>
-    </w:p>
-    <w:p>
-      <w:pPr>
-        <w:spacing w:line="360" w:lineRule="auto"/>
-        <w:rPr>
-          <w:rFonts w:ascii="Times New Roman" w:hAnsi="Times New Roman" w:cs="Times New Roman"/>
-        </w:rPr>
-      </w:pPr>
-      <w:r>
-        <w:rPr>
-          <w:rFonts w:ascii="Times New Roman" w:hAnsi="Times New Roman" w:cs="Times New Roman"/>
-        </w:rPr>
-        <w:t>Python module:swarm.commandline</w:t>
-      </w:r>
+      <w:proofErr w:type="gramStart"/>
+      <w:r>
+        <w:rPr>
+          <w:rFonts w:ascii="Times New Roman" w:hAnsi="Times New Roman" w:cs="Times New Roman"/>
+        </w:rPr>
+        <w:t>Created inout.py which provides the input/output function for the program.</w:t>
+      </w:r>
+      <w:proofErr w:type="gramEnd"/>
+      <w:r>
+        <w:rPr>
+          <w:rFonts w:ascii="Times New Roman" w:hAnsi="Times New Roman" w:cs="Times New Roman"/>
+        </w:rPr>
+        <w:t xml:space="preserve"> Starts SAP2000, creates a model if none is specified</w:t>
+      </w:r>
+      <w:proofErr w:type="gramStart"/>
+      <w:r>
+        <w:rPr>
+          <w:rFonts w:ascii="Times New Roman" w:hAnsi="Times New Roman" w:cs="Times New Roman"/>
+        </w:rPr>
+        <w:t>,  and</w:t>
+      </w:r>
+      <w:proofErr w:type="gramEnd"/>
+      <w:r>
+        <w:rPr>
+          <w:rFonts w:ascii="Times New Roman" w:hAnsi="Times New Roman" w:cs="Times New Roman"/>
+        </w:rPr>
+        <w:t xml:space="preserve"> saves it at the specified locations. </w:t>
+      </w:r>
+    </w:p>
+    <w:p>
+      <w:pPr>
+        <w:spacing w:line="360" w:lineRule="auto"/>
+        <w:rPr>
+          <w:rFonts w:ascii="Times New Roman" w:hAnsi="Times New Roman" w:cs="Times New Roman"/>
+        </w:rPr>
+      </w:pPr>
+      <w:r>
+        <w:rPr>
+          <w:rFonts w:ascii="Times New Roman" w:hAnsi="Times New Roman" w:cs="Times New Roman"/>
+        </w:rPr>
+        <w:t xml:space="preserve">Python </w:t>
+      </w:r>
+      <w:proofErr w:type="spellStart"/>
+      <w:r>
+        <w:rPr>
+          <w:rFonts w:ascii="Times New Roman" w:hAnsi="Times New Roman" w:cs="Times New Roman"/>
+        </w:rPr>
+        <w:t>module</w:t>
+      </w:r>
+      <w:proofErr w:type="gramStart"/>
+      <w:r>
+        <w:rPr>
+          <w:rFonts w:ascii="Times New Roman" w:hAnsi="Times New Roman" w:cs="Times New Roman"/>
+        </w:rPr>
+        <w:t>:swarm.commandline</w:t>
+      </w:r>
+      <w:proofErr w:type="spellEnd"/>
+      <w:proofErr w:type="gramEnd"/>
     </w:p>
     <w:p>
       <w:pPr>
@@ -1224,12 +1623,20 @@
           <w:rFonts w:ascii="Times New Roman" w:hAnsi="Times New Roman" w:cs="Times New Roman"/>
         </w:rPr>
       </w:pPr>
+      <w:proofErr w:type="gramStart"/>
       <w:r>
         <w:rPr>
           <w:rFonts w:ascii="Times New Roman" w:hAnsi="Times New Roman" w:cs="Times New Roman"/>
         </w:rPr>
         <w:lastRenderedPageBreak/>
-        <w:t>Provides simple command-line control of the SAP2000 program. Basically allow for specifying input file (on which an analysis is run) and output file.</w:t>
+        <w:t>Provides simple command-line control of the SAP2000 program.</w:t>
+      </w:r>
+      <w:proofErr w:type="gramEnd"/>
+      <w:r>
+        <w:rPr>
+          <w:rFonts w:ascii="Times New Roman" w:hAnsi="Times New Roman" w:cs="Times New Roman"/>
+        </w:rPr>
+        <w:t xml:space="preserve"> Basically allow for specifying input file (on which an analysis is run) and output file.</w:t>
       </w:r>
       <w:r>
         <w:rPr>
@@ -1263,7 +1670,21 @@
         <w:rPr>
           <w:rFonts w:ascii="Times New Roman" w:hAnsi="Times New Roman" w:cs="Times New Roman"/>
         </w:rPr>
-        <w:t>Methods and Properties of SapBase:</w:t>
+        <w:t xml:space="preserve">Methods and Properties of </w:t>
+      </w:r>
+      <w:proofErr w:type="spellStart"/>
+      <w:r>
+        <w:rPr>
+          <w:rFonts w:ascii="Times New Roman" w:hAnsi="Times New Roman" w:cs="Times New Roman"/>
+        </w:rPr>
+        <w:t>SapBase</w:t>
+      </w:r>
+      <w:proofErr w:type="spellEnd"/>
+      <w:r>
+        <w:rPr>
+          <w:rFonts w:ascii="Times New Roman" w:hAnsi="Times New Roman" w:cs="Times New Roman"/>
+        </w:rPr>
+        <w:t>:</w:t>
       </w:r>
     </w:p>
     <w:p>
@@ -1282,7 +1703,35 @@
         <w:rPr>
           <w:rFonts w:ascii="Times New Roman" w:hAnsi="Times New Roman" w:cs="Times New Roman"/>
         </w:rPr>
-        <w:t>_sap provides access to the sap_com_objects (often referred to as SapModel in online tutorials)</w:t>
+        <w:t xml:space="preserve">_sap provides access to the </w:t>
+      </w:r>
+      <w:proofErr w:type="spellStart"/>
+      <w:r>
+        <w:rPr>
+          <w:rFonts w:ascii="Times New Roman" w:hAnsi="Times New Roman" w:cs="Times New Roman"/>
+        </w:rPr>
+        <w:t>sap_com_objects</w:t>
+      </w:r>
+      <w:proofErr w:type="spellEnd"/>
+      <w:r>
+        <w:rPr>
+          <w:rFonts w:ascii="Times New Roman" w:hAnsi="Times New Roman" w:cs="Times New Roman"/>
+        </w:rPr>
+        <w:t xml:space="preserve"> (often referred to as </w:t>
+      </w:r>
+      <w:proofErr w:type="spellStart"/>
+      <w:r>
+        <w:rPr>
+          <w:rFonts w:ascii="Times New Roman" w:hAnsi="Times New Roman" w:cs="Times New Roman"/>
+        </w:rPr>
+        <w:t>SapModel</w:t>
+      </w:r>
+      <w:proofErr w:type="spellEnd"/>
+      <w:r>
+        <w:rPr>
+          <w:rFonts w:ascii="Times New Roman" w:hAnsi="Times New Roman" w:cs="Times New Roman"/>
+        </w:rPr>
+        <w:t xml:space="preserve"> in online tutorials)</w:t>
       </w:r>
     </w:p>
     <w:p>
@@ -1301,7 +1750,21 @@
         <w:rPr>
           <w:rFonts w:ascii="Times New Roman" w:hAnsi="Times New Roman" w:cs="Times New Roman"/>
         </w:rPr>
-        <w:t>_obj provides access to the specific object, such as:</w:t>
+        <w:t>_</w:t>
+      </w:r>
+      <w:proofErr w:type="spellStart"/>
+      <w:r>
+        <w:rPr>
+          <w:rFonts w:ascii="Times New Roman" w:hAnsi="Times New Roman" w:cs="Times New Roman"/>
+        </w:rPr>
+        <w:t>obj</w:t>
+      </w:r>
+      <w:proofErr w:type="spellEnd"/>
+      <w:r>
+        <w:rPr>
+          <w:rFonts w:ascii="Times New Roman" w:hAnsi="Times New Roman" w:cs="Times New Roman"/>
+        </w:rPr>
+        <w:t xml:space="preserve"> provides access to the specific object, such as:</w:t>
       </w:r>
     </w:p>
     <w:p>
@@ -1320,8 +1783,30 @@
         <w:rPr>
           <w:rFonts w:ascii="Times New Roman" w:hAnsi="Times New Roman" w:cs="Times New Roman"/>
         </w:rPr>
-        <w:t>.SapModel.PropArea for SapAreaProperties</w:t>
-      </w:r>
+        <w:t>.</w:t>
+      </w:r>
+      <w:proofErr w:type="spellStart"/>
+      <w:r>
+        <w:rPr>
+          <w:rFonts w:ascii="Times New Roman" w:hAnsi="Times New Roman" w:cs="Times New Roman"/>
+        </w:rPr>
+        <w:t>SapModel.PropArea</w:t>
+      </w:r>
+      <w:proofErr w:type="spellEnd"/>
+      <w:r>
+        <w:rPr>
+          <w:rFonts w:ascii="Times New Roman" w:hAnsi="Times New Roman" w:cs="Times New Roman"/>
+        </w:rPr>
+        <w:t xml:space="preserve"> for </w:t>
+      </w:r>
+      <w:proofErr w:type="spellStart"/>
+      <w:r>
+        <w:rPr>
+          <w:rFonts w:ascii="Times New Roman" w:hAnsi="Times New Roman" w:cs="Times New Roman"/>
+        </w:rPr>
+        <w:t>SapAreaProperties</w:t>
+      </w:r>
+      <w:proofErr w:type="spellEnd"/>
     </w:p>
     <w:p>
       <w:pPr>
@@ -1339,8 +1824,30 @@
         <w:rPr>
           <w:rFonts w:ascii="Times New Roman" w:hAnsi="Times New Roman" w:cs="Times New Roman"/>
         </w:rPr>
-        <w:t>.SapModel.Analyze for SapAnalysis</w:t>
-      </w:r>
+        <w:t>.</w:t>
+      </w:r>
+      <w:proofErr w:type="spellStart"/>
+      <w:r>
+        <w:rPr>
+          <w:rFonts w:ascii="Times New Roman" w:hAnsi="Times New Roman" w:cs="Times New Roman"/>
+        </w:rPr>
+        <w:t>SapModel.Analyze</w:t>
+      </w:r>
+      <w:proofErr w:type="spellEnd"/>
+      <w:r>
+        <w:rPr>
+          <w:rFonts w:ascii="Times New Roman" w:hAnsi="Times New Roman" w:cs="Times New Roman"/>
+        </w:rPr>
+        <w:t xml:space="preserve"> for </w:t>
+      </w:r>
+      <w:proofErr w:type="spellStart"/>
+      <w:r>
+        <w:rPr>
+          <w:rFonts w:ascii="Times New Roman" w:hAnsi="Times New Roman" w:cs="Times New Roman"/>
+        </w:rPr>
+        <w:t>SapAnalysis</w:t>
+      </w:r>
+      <w:proofErr w:type="spellEnd"/>
     </w:p>
     <w:p>
       <w:pPr>
@@ -1418,25 +1925,69 @@
           <w:rFonts w:ascii="Times New Roman" w:hAnsi="Times New Roman" w:cs="Times New Roman"/>
         </w:rPr>
       </w:pPr>
-      <w:r>
-        <w:rPr>
-          <w:rFonts w:ascii="Times New Roman" w:hAnsi="Times New Roman" w:cs="Times New Roman"/>
-        </w:rPr>
-        <w:t>SapPropertiesBase is currently the same as SapBase (no changes)</w:t>
-      </w:r>
-    </w:p>
-    <w:p>
-      <w:pPr>
-        <w:spacing w:line="360" w:lineRule="auto"/>
-        <w:rPr>
-          <w:rFonts w:ascii="Times New Roman" w:hAnsi="Times New Roman" w:cs="Times New Roman"/>
-        </w:rPr>
-      </w:pPr>
-      <w:r>
-        <w:rPr>
-          <w:rFonts w:ascii="Times New Roman" w:hAnsi="Times New Roman" w:cs="Times New Roman"/>
-        </w:rPr>
-        <w:t>SapPointsBase inherits SapBase and adds the following methods:</w:t>
+      <w:proofErr w:type="spellStart"/>
+      <w:r>
+        <w:rPr>
+          <w:rFonts w:ascii="Times New Roman" w:hAnsi="Times New Roman" w:cs="Times New Roman"/>
+        </w:rPr>
+        <w:t>SapPropertiesBase</w:t>
+      </w:r>
+      <w:proofErr w:type="spellEnd"/>
+      <w:r>
+        <w:rPr>
+          <w:rFonts w:ascii="Times New Roman" w:hAnsi="Times New Roman" w:cs="Times New Roman"/>
+        </w:rPr>
+        <w:t xml:space="preserve"> is currently the same as </w:t>
+      </w:r>
+      <w:proofErr w:type="spellStart"/>
+      <w:r>
+        <w:rPr>
+          <w:rFonts w:ascii="Times New Roman" w:hAnsi="Times New Roman" w:cs="Times New Roman"/>
+        </w:rPr>
+        <w:t>SapBase</w:t>
+      </w:r>
+      <w:proofErr w:type="spellEnd"/>
+      <w:r>
+        <w:rPr>
+          <w:rFonts w:ascii="Times New Roman" w:hAnsi="Times New Roman" w:cs="Times New Roman"/>
+        </w:rPr>
+        <w:t xml:space="preserve"> (no changes)</w:t>
+      </w:r>
+    </w:p>
+    <w:p>
+      <w:pPr>
+        <w:spacing w:line="360" w:lineRule="auto"/>
+        <w:rPr>
+          <w:rFonts w:ascii="Times New Roman" w:hAnsi="Times New Roman" w:cs="Times New Roman"/>
+        </w:rPr>
+      </w:pPr>
+      <w:proofErr w:type="spellStart"/>
+      <w:r>
+        <w:rPr>
+          <w:rFonts w:ascii="Times New Roman" w:hAnsi="Times New Roman" w:cs="Times New Roman"/>
+        </w:rPr>
+        <w:t>SapPointsBase</w:t>
+      </w:r>
+      <w:proofErr w:type="spellEnd"/>
+      <w:r>
+        <w:rPr>
+          <w:rFonts w:ascii="Times New Roman" w:hAnsi="Times New Roman" w:cs="Times New Roman"/>
+        </w:rPr>
+        <w:t xml:space="preserve"> inherits </w:t>
+      </w:r>
+      <w:proofErr w:type="spellStart"/>
+      <w:r>
+        <w:rPr>
+          <w:rFonts w:ascii="Times New Roman" w:hAnsi="Times New Roman" w:cs="Times New Roman"/>
+        </w:rPr>
+        <w:t>SapBase</w:t>
+      </w:r>
+      <w:proofErr w:type="spellEnd"/>
+      <w:r>
+        <w:rPr>
+          <w:rFonts w:ascii="Times New Roman" w:hAnsi="Times New Roman" w:cs="Times New Roman"/>
+        </w:rPr>
+        <w:t xml:space="preserve"> and adds the following methods:</w:t>
       </w:r>
     </w:p>
     <w:p>
@@ -1451,11 +2002,55 @@
           <w:rFonts w:ascii="Times New Roman" w:hAnsi="Times New Roman" w:cs="Times New Roman"/>
         </w:rPr>
       </w:pPr>
-      <w:r>
-        <w:rPr>
-          <w:rFonts w:ascii="Times New Roman" w:hAnsi="Times New Roman" w:cs="Times New Roman"/>
-        </w:rPr>
-        <w:t>get_cartesian(name,csys = “Global”) to obtain the coordinates of the point object of this class in the Present Units. The coordinate system is specified by Csys.</w:t>
+      <w:proofErr w:type="spellStart"/>
+      <w:r>
+        <w:rPr>
+          <w:rFonts w:ascii="Times New Roman" w:hAnsi="Times New Roman" w:cs="Times New Roman"/>
+        </w:rPr>
+        <w:t>get_</w:t>
+      </w:r>
+      <w:proofErr w:type="gramStart"/>
+      <w:r>
+        <w:rPr>
+          <w:rFonts w:ascii="Times New Roman" w:hAnsi="Times New Roman" w:cs="Times New Roman"/>
+        </w:rPr>
+        <w:t>cartesian</w:t>
+      </w:r>
+      <w:proofErr w:type="spellEnd"/>
+      <w:r>
+        <w:rPr>
+          <w:rFonts w:ascii="Times New Roman" w:hAnsi="Times New Roman" w:cs="Times New Roman"/>
+        </w:rPr>
+        <w:t>(</w:t>
+      </w:r>
+      <w:proofErr w:type="spellStart"/>
+      <w:proofErr w:type="gramEnd"/>
+      <w:r>
+        <w:rPr>
+          <w:rFonts w:ascii="Times New Roman" w:hAnsi="Times New Roman" w:cs="Times New Roman"/>
+        </w:rPr>
+        <w:t>name,csys</w:t>
+      </w:r>
+      <w:proofErr w:type="spellEnd"/>
+      <w:r>
+        <w:rPr>
+          <w:rFonts w:ascii="Times New Roman" w:hAnsi="Times New Roman" w:cs="Times New Roman"/>
+        </w:rPr>
+        <w:t xml:space="preserve"> = “Global”) to obtain the coordinates of the point object of this class in the Present Units. The coordinate system is specified by </w:t>
+      </w:r>
+      <w:proofErr w:type="spellStart"/>
+      <w:r>
+        <w:rPr>
+          <w:rFonts w:ascii="Times New Roman" w:hAnsi="Times New Roman" w:cs="Times New Roman"/>
+        </w:rPr>
+        <w:t>Csys</w:t>
+      </w:r>
+      <w:proofErr w:type="spellEnd"/>
+      <w:r>
+        <w:rPr>
+          <w:rFonts w:ascii="Times New Roman" w:hAnsi="Times New Roman" w:cs="Times New Roman"/>
+        </w:rPr>
+        <w:t>.</w:t>
       </w:r>
     </w:p>
     <w:p>
@@ -1470,79 +2065,243 @@
           <w:rFonts w:ascii="Times New Roman" w:hAnsi="Times New Roman" w:cs="Times New Roman"/>
         </w:rPr>
       </w:pPr>
-      <w:r>
-        <w:rPr>
-          <w:rFonts w:ascii="Times New Roman" w:hAnsi="Times New Roman" w:cs="Times New Roman"/>
-        </w:rPr>
-        <w:t>get_all to return a dictionary with the coordinates of all point</w:t>
-      </w:r>
-    </w:p>
-    <w:p>
-      <w:pPr>
-        <w:spacing w:line="360" w:lineRule="auto"/>
-        <w:rPr>
-          <w:rFonts w:ascii="Times New Roman" w:hAnsi="Times New Roman" w:cs="Times New Roman"/>
-        </w:rPr>
-      </w:pPr>
-      <w:r>
-        <w:rPr>
-          <w:rFonts w:ascii="Times New Roman" w:hAnsi="Times New Roman" w:cs="Times New Roman"/>
-        </w:rPr>
-        <w:t>SapPointObjects inherits SapPointsBase and simply names _obj as SapModel.PointObj</w:t>
-      </w:r>
-    </w:p>
-    <w:p>
-      <w:pPr>
-        <w:spacing w:line="360" w:lineRule="auto"/>
-        <w:rPr>
-          <w:rFonts w:ascii="Times New Roman" w:hAnsi="Times New Roman" w:cs="Times New Roman"/>
-        </w:rPr>
-      </w:pPr>
-      <w:r>
-        <w:rPr>
-          <w:rFonts w:ascii="Times New Roman" w:hAnsi="Times New Roman" w:cs="Times New Roman"/>
-        </w:rPr>
-        <w:t>SapPointElements inherits SapPointsBase and simply</w:t>
-      </w:r>
-      <w:r>
-        <w:rPr>
-          <w:rFonts w:ascii="Times New Roman" w:hAnsi="Times New Roman" w:cs="Times New Roman"/>
-        </w:rPr>
-        <w:t xml:space="preserve"> names _obj as SapModel.PointElm</w:t>
-      </w:r>
-    </w:p>
-    <w:p>
-      <w:pPr>
-        <w:spacing w:line="360" w:lineRule="auto"/>
-        <w:rPr>
-          <w:rFonts w:ascii="Times New Roman" w:hAnsi="Times New Roman" w:cs="Times New Roman"/>
-        </w:rPr>
-      </w:pPr>
-      <w:r>
-        <w:rPr>
-          <w:rFonts w:ascii="Times New Roman" w:hAnsi="Times New Roman" w:cs="Times New Roman"/>
-        </w:rPr>
-        <w:t xml:space="preserve">SapAreaProperties inherits SapBase and simply sets  _obj as </w:t>
-      </w:r>
+      <w:proofErr w:type="spellStart"/>
+      <w:r>
+        <w:rPr>
+          <w:rFonts w:ascii="Times New Roman" w:hAnsi="Times New Roman" w:cs="Times New Roman"/>
+        </w:rPr>
+        <w:t>get_all</w:t>
+      </w:r>
+      <w:proofErr w:type="spellEnd"/>
+      <w:r>
+        <w:rPr>
+          <w:rFonts w:ascii="Times New Roman" w:hAnsi="Times New Roman" w:cs="Times New Roman"/>
+        </w:rPr>
+        <w:t xml:space="preserve"> to return a dictionary with the coordinates of all point</w:t>
+      </w:r>
+    </w:p>
+    <w:p>
+      <w:pPr>
+        <w:spacing w:line="360" w:lineRule="auto"/>
+        <w:rPr>
+          <w:rFonts w:ascii="Times New Roman" w:hAnsi="Times New Roman" w:cs="Times New Roman"/>
+        </w:rPr>
+      </w:pPr>
+      <w:proofErr w:type="spellStart"/>
+      <w:r>
+        <w:rPr>
+          <w:rFonts w:ascii="Times New Roman" w:hAnsi="Times New Roman" w:cs="Times New Roman"/>
+        </w:rPr>
+        <w:t>SapPointObjects</w:t>
+      </w:r>
+      <w:proofErr w:type="spellEnd"/>
+      <w:r>
+        <w:rPr>
+          <w:rFonts w:ascii="Times New Roman" w:hAnsi="Times New Roman" w:cs="Times New Roman"/>
+        </w:rPr>
+        <w:t xml:space="preserve"> inherits </w:t>
+      </w:r>
+      <w:proofErr w:type="spellStart"/>
+      <w:r>
+        <w:rPr>
+          <w:rFonts w:ascii="Times New Roman" w:hAnsi="Times New Roman" w:cs="Times New Roman"/>
+        </w:rPr>
+        <w:t>SapPointsBase</w:t>
+      </w:r>
+      <w:proofErr w:type="spellEnd"/>
+      <w:r>
+        <w:rPr>
+          <w:rFonts w:ascii="Times New Roman" w:hAnsi="Times New Roman" w:cs="Times New Roman"/>
+        </w:rPr>
+        <w:t xml:space="preserve"> and simply names _</w:t>
+      </w:r>
+      <w:proofErr w:type="spellStart"/>
+      <w:r>
+        <w:rPr>
+          <w:rFonts w:ascii="Times New Roman" w:hAnsi="Times New Roman" w:cs="Times New Roman"/>
+        </w:rPr>
+        <w:t>obj</w:t>
+      </w:r>
+      <w:proofErr w:type="spellEnd"/>
+      <w:r>
+        <w:rPr>
+          <w:rFonts w:ascii="Times New Roman" w:hAnsi="Times New Roman" w:cs="Times New Roman"/>
+        </w:rPr>
+        <w:t xml:space="preserve"> as </w:t>
+      </w:r>
+      <w:proofErr w:type="spellStart"/>
+      <w:r>
+        <w:rPr>
+          <w:rFonts w:ascii="Times New Roman" w:hAnsi="Times New Roman" w:cs="Times New Roman"/>
+        </w:rPr>
+        <w:t>SapModel.PointObj</w:t>
+      </w:r>
+      <w:proofErr w:type="spellEnd"/>
+    </w:p>
+    <w:p>
+      <w:pPr>
+        <w:spacing w:line="360" w:lineRule="auto"/>
+        <w:rPr>
+          <w:rFonts w:ascii="Times New Roman" w:hAnsi="Times New Roman" w:cs="Times New Roman"/>
+        </w:rPr>
+      </w:pPr>
+      <w:proofErr w:type="spellStart"/>
+      <w:r>
+        <w:rPr>
+          <w:rFonts w:ascii="Times New Roman" w:hAnsi="Times New Roman" w:cs="Times New Roman"/>
+        </w:rPr>
+        <w:t>SapPointElements</w:t>
+      </w:r>
+      <w:proofErr w:type="spellEnd"/>
+      <w:r>
+        <w:rPr>
+          <w:rFonts w:ascii="Times New Roman" w:hAnsi="Times New Roman" w:cs="Times New Roman"/>
+        </w:rPr>
+        <w:t xml:space="preserve"> inherits </w:t>
+      </w:r>
+      <w:proofErr w:type="spellStart"/>
+      <w:r>
+        <w:rPr>
+          <w:rFonts w:ascii="Times New Roman" w:hAnsi="Times New Roman" w:cs="Times New Roman"/>
+        </w:rPr>
+        <w:t>SapPointsBase</w:t>
+      </w:r>
+      <w:proofErr w:type="spellEnd"/>
+      <w:r>
+        <w:rPr>
+          <w:rFonts w:ascii="Times New Roman" w:hAnsi="Times New Roman" w:cs="Times New Roman"/>
+        </w:rPr>
+        <w:t xml:space="preserve"> and simply</w:t>
+      </w:r>
+      <w:r>
+        <w:rPr>
+          <w:rFonts w:ascii="Times New Roman" w:hAnsi="Times New Roman" w:cs="Times New Roman"/>
+        </w:rPr>
+        <w:t xml:space="preserve"> names _</w:t>
+      </w:r>
+      <w:proofErr w:type="spellStart"/>
+      <w:r>
+        <w:rPr>
+          <w:rFonts w:ascii="Times New Roman" w:hAnsi="Times New Roman" w:cs="Times New Roman"/>
+        </w:rPr>
+        <w:t>obj</w:t>
+      </w:r>
+      <w:proofErr w:type="spellEnd"/>
+      <w:r>
+        <w:rPr>
+          <w:rFonts w:ascii="Times New Roman" w:hAnsi="Times New Roman" w:cs="Times New Roman"/>
+        </w:rPr>
+        <w:t xml:space="preserve"> as </w:t>
+      </w:r>
+      <w:proofErr w:type="spellStart"/>
+      <w:r>
+        <w:rPr>
+          <w:rFonts w:ascii="Times New Roman" w:hAnsi="Times New Roman" w:cs="Times New Roman"/>
+        </w:rPr>
+        <w:t>SapModel.PointElm</w:t>
+      </w:r>
+      <w:proofErr w:type="spellEnd"/>
+    </w:p>
+    <w:p>
+      <w:pPr>
+        <w:spacing w:line="360" w:lineRule="auto"/>
+        <w:rPr>
+          <w:rFonts w:ascii="Times New Roman" w:hAnsi="Times New Roman" w:cs="Times New Roman"/>
+        </w:rPr>
+      </w:pPr>
+      <w:proofErr w:type="spellStart"/>
+      <w:r>
+        <w:rPr>
+          <w:rFonts w:ascii="Times New Roman" w:hAnsi="Times New Roman" w:cs="Times New Roman"/>
+        </w:rPr>
+        <w:t>SapAreaProperties</w:t>
+      </w:r>
+      <w:proofErr w:type="spellEnd"/>
+      <w:r>
+        <w:rPr>
+          <w:rFonts w:ascii="Times New Roman" w:hAnsi="Times New Roman" w:cs="Times New Roman"/>
+        </w:rPr>
+        <w:t xml:space="preserve"> inherits </w:t>
+      </w:r>
+      <w:proofErr w:type="spellStart"/>
+      <w:r>
+        <w:rPr>
+          <w:rFonts w:ascii="Times New Roman" w:hAnsi="Times New Roman" w:cs="Times New Roman"/>
+        </w:rPr>
+        <w:t>SapBase</w:t>
+      </w:r>
+      <w:proofErr w:type="spellEnd"/>
+      <w:r>
+        <w:rPr>
+          <w:rFonts w:ascii="Times New Roman" w:hAnsi="Times New Roman" w:cs="Times New Roman"/>
+        </w:rPr>
+        <w:t xml:space="preserve"> and simply </w:t>
+      </w:r>
+      <w:proofErr w:type="gramStart"/>
+      <w:r>
+        <w:rPr>
+          <w:rFonts w:ascii="Times New Roman" w:hAnsi="Times New Roman" w:cs="Times New Roman"/>
+        </w:rPr>
+        <w:t>sets  _</w:t>
+      </w:r>
+      <w:proofErr w:type="spellStart"/>
+      <w:proofErr w:type="gramEnd"/>
+      <w:r>
+        <w:rPr>
+          <w:rFonts w:ascii="Times New Roman" w:hAnsi="Times New Roman" w:cs="Times New Roman"/>
+        </w:rPr>
+        <w:t>obj</w:t>
+      </w:r>
+      <w:proofErr w:type="spellEnd"/>
+      <w:r>
+        <w:rPr>
+          <w:rFonts w:ascii="Times New Roman" w:hAnsi="Times New Roman" w:cs="Times New Roman"/>
+        </w:rPr>
+        <w:t xml:space="preserve"> as </w:t>
+      </w:r>
+      <w:proofErr w:type="spellStart"/>
       <w:r>
         <w:rPr>
           <w:rFonts w:ascii="Times New Roman" w:hAnsi="Times New Roman" w:cs="Times New Roman"/>
         </w:rPr>
         <w:t>SapModel.PropArea</w:t>
       </w:r>
-    </w:p>
-    <w:p>
-      <w:pPr>
-        <w:spacing w:line="360" w:lineRule="auto"/>
-        <w:rPr>
-          <w:rFonts w:ascii="Times New Roman" w:hAnsi="Times New Roman" w:cs="Times New Roman"/>
-        </w:rPr>
-      </w:pPr>
-      <w:r>
-        <w:rPr>
-          <w:rFonts w:ascii="Times New Roman" w:hAnsi="Times New Roman" w:cs="Times New Roman"/>
-        </w:rPr>
-        <w:t>SapAreasBase inherits SapBase and adds the following methods:</w:t>
+      <w:proofErr w:type="spellEnd"/>
+    </w:p>
+    <w:p>
+      <w:pPr>
+        <w:spacing w:line="360" w:lineRule="auto"/>
+        <w:rPr>
+          <w:rFonts w:ascii="Times New Roman" w:hAnsi="Times New Roman" w:cs="Times New Roman"/>
+        </w:rPr>
+      </w:pPr>
+      <w:proofErr w:type="spellStart"/>
+      <w:r>
+        <w:rPr>
+          <w:rFonts w:ascii="Times New Roman" w:hAnsi="Times New Roman" w:cs="Times New Roman"/>
+        </w:rPr>
+        <w:t>SapAreasBase</w:t>
+      </w:r>
+      <w:proofErr w:type="spellEnd"/>
+      <w:r>
+        <w:rPr>
+          <w:rFonts w:ascii="Times New Roman" w:hAnsi="Times New Roman" w:cs="Times New Roman"/>
+        </w:rPr>
+        <w:t xml:space="preserve"> inherits </w:t>
+      </w:r>
+      <w:proofErr w:type="spellStart"/>
+      <w:r>
+        <w:rPr>
+          <w:rFonts w:ascii="Times New Roman" w:hAnsi="Times New Roman" w:cs="Times New Roman"/>
+        </w:rPr>
+        <w:t>SapBase</w:t>
+      </w:r>
+      <w:proofErr w:type="spellEnd"/>
+      <w:r>
+        <w:rPr>
+          <w:rFonts w:ascii="Times New Roman" w:hAnsi="Times New Roman" w:cs="Times New Roman"/>
+        </w:rPr>
+        <w:t xml:space="preserve"> and adds the following methods:</w:t>
       </w:r>
     </w:p>
     <w:p>
@@ -1557,11 +2316,19 @@
           <w:rFonts w:ascii="Times New Roman" w:hAnsi="Times New Roman" w:cs="Times New Roman"/>
         </w:rPr>
       </w:pPr>
-      <w:r>
-        <w:rPr>
-          <w:rFonts w:ascii="Times New Roman" w:hAnsi="Times New Roman" w:cs="Times New Roman"/>
-        </w:rPr>
-        <w:t>get_property(name) to return ((( NEEDS EDITING)</w:t>
+      <w:proofErr w:type="spellStart"/>
+      <w:r>
+        <w:rPr>
+          <w:rFonts w:ascii="Times New Roman" w:hAnsi="Times New Roman" w:cs="Times New Roman"/>
+        </w:rPr>
+        <w:t>get_property</w:t>
+      </w:r>
+      <w:proofErr w:type="spellEnd"/>
+      <w:r>
+        <w:rPr>
+          <w:rFonts w:ascii="Times New Roman" w:hAnsi="Times New Roman" w:cs="Times New Roman"/>
+        </w:rPr>
+        <w:t>(name) to return ((( NEEDS EDITING)</w:t>
       </w:r>
     </w:p>
     <w:p>
@@ -1576,25 +2343,91 @@
           <w:rFonts w:ascii="Times New Roman" w:hAnsi="Times New Roman" w:cs="Times New Roman"/>
         </w:rPr>
       </w:pPr>
-      <w:r>
-        <w:rPr>
-          <w:rFonts w:ascii="Times New Roman" w:hAnsi="Times New Roman" w:cs="Times New Roman"/>
-        </w:rPr>
-        <w:t>get_points (name) to return the points that define an area element/object</w:t>
-      </w:r>
-    </w:p>
-    <w:p>
-      <w:pPr>
-        <w:spacing w:line="360" w:lineRule="auto"/>
-        <w:rPr>
-          <w:rFonts w:ascii="Times New Roman" w:hAnsi="Times New Roman" w:cs="Times New Roman"/>
-        </w:rPr>
-      </w:pPr>
-      <w:r>
-        <w:rPr>
-          <w:rFonts w:ascii="Times New Roman" w:hAnsi="Times New Roman" w:cs="Times New Roman"/>
-        </w:rPr>
-        <w:t>SapAreaElements inherits SapAreasBase, naming  _obj as SapModel.AreaElm. Also adds following methods:</w:t>
+      <w:proofErr w:type="spellStart"/>
+      <w:r>
+        <w:rPr>
+          <w:rFonts w:ascii="Times New Roman" w:hAnsi="Times New Roman" w:cs="Times New Roman"/>
+        </w:rPr>
+        <w:t>get_points</w:t>
+      </w:r>
+      <w:proofErr w:type="spellEnd"/>
+      <w:r>
+        <w:rPr>
+          <w:rFonts w:ascii="Times New Roman" w:hAnsi="Times New Roman" w:cs="Times New Roman"/>
+        </w:rPr>
+        <w:t xml:space="preserve"> (name) to return the points that define an area element/object</w:t>
+      </w:r>
+    </w:p>
+    <w:p>
+      <w:pPr>
+        <w:spacing w:line="360" w:lineRule="auto"/>
+        <w:rPr>
+          <w:rFonts w:ascii="Times New Roman" w:hAnsi="Times New Roman" w:cs="Times New Roman"/>
+        </w:rPr>
+      </w:pPr>
+      <w:proofErr w:type="spellStart"/>
+      <w:r>
+        <w:rPr>
+          <w:rFonts w:ascii="Times New Roman" w:hAnsi="Times New Roman" w:cs="Times New Roman"/>
+        </w:rPr>
+        <w:t>SapAreaElements</w:t>
+      </w:r>
+      <w:proofErr w:type="spellEnd"/>
+      <w:r>
+        <w:rPr>
+          <w:rFonts w:ascii="Times New Roman" w:hAnsi="Times New Roman" w:cs="Times New Roman"/>
+        </w:rPr>
+        <w:t xml:space="preserve"> inherits </w:t>
+      </w:r>
+      <w:proofErr w:type="spellStart"/>
+      <w:r>
+        <w:rPr>
+          <w:rFonts w:ascii="Times New Roman" w:hAnsi="Times New Roman" w:cs="Times New Roman"/>
+        </w:rPr>
+        <w:t>SapAreasBase</w:t>
+      </w:r>
+      <w:proofErr w:type="spellEnd"/>
+      <w:r>
+        <w:rPr>
+          <w:rFonts w:ascii="Times New Roman" w:hAnsi="Times New Roman" w:cs="Times New Roman"/>
+        </w:rPr>
+        <w:t xml:space="preserve">, </w:t>
+      </w:r>
+      <w:proofErr w:type="gramStart"/>
+      <w:r>
+        <w:rPr>
+          <w:rFonts w:ascii="Times New Roman" w:hAnsi="Times New Roman" w:cs="Times New Roman"/>
+        </w:rPr>
+        <w:t>naming  _</w:t>
+      </w:r>
+      <w:proofErr w:type="spellStart"/>
+      <w:proofErr w:type="gramEnd"/>
+      <w:r>
+        <w:rPr>
+          <w:rFonts w:ascii="Times New Roman" w:hAnsi="Times New Roman" w:cs="Times New Roman"/>
+        </w:rPr>
+        <w:t>obj</w:t>
+      </w:r>
+      <w:proofErr w:type="spellEnd"/>
+      <w:r>
+        <w:rPr>
+          <w:rFonts w:ascii="Times New Roman" w:hAnsi="Times New Roman" w:cs="Times New Roman"/>
+        </w:rPr>
+        <w:t xml:space="preserve"> as </w:t>
+      </w:r>
+      <w:proofErr w:type="spellStart"/>
+      <w:r>
+        <w:rPr>
+          <w:rFonts w:ascii="Times New Roman" w:hAnsi="Times New Roman" w:cs="Times New Roman"/>
+        </w:rPr>
+        <w:t>SapModel.AreaElm</w:t>
+      </w:r>
+      <w:proofErr w:type="spellEnd"/>
+      <w:r>
+        <w:rPr>
+          <w:rFonts w:ascii="Times New Roman" w:hAnsi="Times New Roman" w:cs="Times New Roman"/>
+        </w:rPr>
+        <w:t>. Also adds following methods:</w:t>
       </w:r>
     </w:p>
     <w:p>
@@ -1609,40 +2442,156 @@
           <w:rFonts w:ascii="Times New Roman" w:hAnsi="Times New Roman" w:cs="Times New Roman"/>
         </w:rPr>
       </w:pPr>
-      <w:r>
-        <w:rPr>
-          <w:rFonts w:ascii="Times New Roman" w:hAnsi="Times New Roman" w:cs="Times New Roman"/>
-        </w:rPr>
-        <w:t>get_area_objects(area_element_name) to return the name of the area object from which the area element was created</w:t>
-      </w:r>
-    </w:p>
-    <w:p>
-      <w:pPr>
-        <w:spacing w:line="360" w:lineRule="auto"/>
-        <w:rPr>
-          <w:rFonts w:ascii="Times New Roman" w:hAnsi="Times New Roman" w:cs="Times New Roman"/>
-        </w:rPr>
-      </w:pPr>
+      <w:proofErr w:type="spellStart"/>
+      <w:r>
+        <w:rPr>
+          <w:rFonts w:ascii="Times New Roman" w:hAnsi="Times New Roman" w:cs="Times New Roman"/>
+        </w:rPr>
+        <w:t>get_area_objects</w:t>
+      </w:r>
+      <w:proofErr w:type="spellEnd"/>
+      <w:r>
+        <w:rPr>
+          <w:rFonts w:ascii="Times New Roman" w:hAnsi="Times New Roman" w:cs="Times New Roman"/>
+        </w:rPr>
+        <w:t>(</w:t>
+      </w:r>
+      <w:proofErr w:type="spellStart"/>
+      <w:r>
+        <w:rPr>
+          <w:rFonts w:ascii="Times New Roman" w:hAnsi="Times New Roman" w:cs="Times New Roman"/>
+        </w:rPr>
+        <w:t>area_element_name</w:t>
+      </w:r>
+      <w:proofErr w:type="spellEnd"/>
+      <w:r>
+        <w:rPr>
+          <w:rFonts w:ascii="Times New Roman" w:hAnsi="Times New Roman" w:cs="Times New Roman"/>
+        </w:rPr>
+        <w:t>) to return the name of the area object from which the area element was created</w:t>
+      </w:r>
+    </w:p>
+    <w:p>
+      <w:pPr>
+        <w:spacing w:line="360" w:lineRule="auto"/>
+        <w:rPr>
+          <w:rFonts w:ascii="Times New Roman" w:hAnsi="Times New Roman" w:cs="Times New Roman"/>
+        </w:rPr>
+      </w:pPr>
+      <w:proofErr w:type="spellStart"/>
       <w:r>
         <w:rPr>
           <w:rFonts w:ascii="Times New Roman" w:hAnsi="Times New Roman" w:cs="Times New Roman"/>
         </w:rPr>
         <w:lastRenderedPageBreak/>
-        <w:t>SapAreaObjects inherits SapAreaBase and simply sets _obj to SapModel.AreaObj</w:t>
-      </w:r>
-    </w:p>
-    <w:p>
-      <w:pPr>
-        <w:spacing w:line="360" w:lineRule="auto"/>
-        <w:rPr>
-          <w:rFonts w:ascii="Times New Roman" w:hAnsi="Times New Roman" w:cs="Times New Roman"/>
-        </w:rPr>
-      </w:pPr>
-      <w:r>
-        <w:rPr>
-          <w:rFonts w:ascii="Times New Roman" w:hAnsi="Times New Roman" w:cs="Times New Roman"/>
-        </w:rPr>
-        <w:t>SapGroups inherits SapBase, setting _obj to SapModel.GroupDef and adding the following methods:</w:t>
+        <w:t>SapAreaObjects</w:t>
+      </w:r>
+      <w:proofErr w:type="spellEnd"/>
+      <w:r>
+        <w:rPr>
+          <w:rFonts w:ascii="Times New Roman" w:hAnsi="Times New Roman" w:cs="Times New Roman"/>
+        </w:rPr>
+        <w:t xml:space="preserve"> inherits </w:t>
+      </w:r>
+      <w:proofErr w:type="spellStart"/>
+      <w:r>
+        <w:rPr>
+          <w:rFonts w:ascii="Times New Roman" w:hAnsi="Times New Roman" w:cs="Times New Roman"/>
+        </w:rPr>
+        <w:t>SapAreaBase</w:t>
+      </w:r>
+      <w:proofErr w:type="spellEnd"/>
+      <w:r>
+        <w:rPr>
+          <w:rFonts w:ascii="Times New Roman" w:hAnsi="Times New Roman" w:cs="Times New Roman"/>
+        </w:rPr>
+        <w:t xml:space="preserve"> and simply sets _</w:t>
+      </w:r>
+      <w:proofErr w:type="spellStart"/>
+      <w:r>
+        <w:rPr>
+          <w:rFonts w:ascii="Times New Roman" w:hAnsi="Times New Roman" w:cs="Times New Roman"/>
+        </w:rPr>
+        <w:t>obj</w:t>
+      </w:r>
+      <w:proofErr w:type="spellEnd"/>
+      <w:r>
+        <w:rPr>
+          <w:rFonts w:ascii="Times New Roman" w:hAnsi="Times New Roman" w:cs="Times New Roman"/>
+        </w:rPr>
+        <w:t xml:space="preserve"> to </w:t>
+      </w:r>
+      <w:proofErr w:type="spellStart"/>
+      <w:r>
+        <w:rPr>
+          <w:rFonts w:ascii="Times New Roman" w:hAnsi="Times New Roman" w:cs="Times New Roman"/>
+        </w:rPr>
+        <w:t>SapModel.AreaObj</w:t>
+      </w:r>
+      <w:proofErr w:type="spellEnd"/>
+    </w:p>
+    <w:p>
+      <w:pPr>
+        <w:spacing w:line="360" w:lineRule="auto"/>
+        <w:rPr>
+          <w:rFonts w:ascii="Times New Roman" w:hAnsi="Times New Roman" w:cs="Times New Roman"/>
+        </w:rPr>
+      </w:pPr>
+      <w:proofErr w:type="spellStart"/>
+      <w:r>
+        <w:rPr>
+          <w:rFonts w:ascii="Times New Roman" w:hAnsi="Times New Roman" w:cs="Times New Roman"/>
+        </w:rPr>
+        <w:t>SapGroups</w:t>
+      </w:r>
+      <w:proofErr w:type="spellEnd"/>
+      <w:r>
+        <w:rPr>
+          <w:rFonts w:ascii="Times New Roman" w:hAnsi="Times New Roman" w:cs="Times New Roman"/>
+        </w:rPr>
+        <w:t xml:space="preserve"> inherits </w:t>
+      </w:r>
+      <w:proofErr w:type="spellStart"/>
+      <w:r>
+        <w:rPr>
+          <w:rFonts w:ascii="Times New Roman" w:hAnsi="Times New Roman" w:cs="Times New Roman"/>
+        </w:rPr>
+        <w:t>SapBase</w:t>
+      </w:r>
+      <w:proofErr w:type="spellEnd"/>
+      <w:r>
+        <w:rPr>
+          <w:rFonts w:ascii="Times New Roman" w:hAnsi="Times New Roman" w:cs="Times New Roman"/>
+        </w:rPr>
+        <w:t>, setting _</w:t>
+      </w:r>
+      <w:proofErr w:type="spellStart"/>
+      <w:r>
+        <w:rPr>
+          <w:rFonts w:ascii="Times New Roman" w:hAnsi="Times New Roman" w:cs="Times New Roman"/>
+        </w:rPr>
+        <w:t>obj</w:t>
+      </w:r>
+      <w:proofErr w:type="spellEnd"/>
+      <w:r>
+        <w:rPr>
+          <w:rFonts w:ascii="Times New Roman" w:hAnsi="Times New Roman" w:cs="Times New Roman"/>
+        </w:rPr>
+        <w:t xml:space="preserve"> to </w:t>
+      </w:r>
+      <w:proofErr w:type="spellStart"/>
+      <w:r>
+        <w:rPr>
+          <w:rFonts w:ascii="Times New Roman" w:hAnsi="Times New Roman" w:cs="Times New Roman"/>
+        </w:rPr>
+        <w:t>SapModel.GroupDef</w:t>
+      </w:r>
+      <w:proofErr w:type="spellEnd"/>
+      <w:r>
+        <w:rPr>
+          <w:rFonts w:ascii="Times New Roman" w:hAnsi="Times New Roman" w:cs="Times New Roman"/>
+        </w:rPr>
+        <w:t xml:space="preserve"> and adding the following methods:</w:t>
       </w:r>
     </w:p>
     <w:p>
@@ -1657,25 +2606,71 @@
           <w:rFonts w:ascii="Times New Roman" w:hAnsi="Times New Roman" w:cs="Times New Roman"/>
         </w:rPr>
       </w:pPr>
-      <w:r>
-        <w:rPr>
-          <w:rFonts w:ascii="Times New Roman" w:hAnsi="Times New Roman" w:cs="Times New Roman"/>
-        </w:rPr>
-        <w:t xml:space="preserve">get_one(group_name) to </w:t>
-      </w:r>
-    </w:p>
-    <w:p>
-      <w:pPr>
-        <w:spacing w:line="360" w:lineRule="auto"/>
-        <w:rPr>
-          <w:rFonts w:ascii="Times New Roman" w:hAnsi="Times New Roman" w:cs="Times New Roman"/>
-        </w:rPr>
-      </w:pPr>
-      <w:r>
-        <w:rPr>
-          <w:rFonts w:ascii="Times New Roman" w:hAnsi="Times New Roman" w:cs="Times New Roman"/>
-        </w:rPr>
-        <w:t>sap_base.SapAnalysis inherits from SapBase. Though this seems unnecessary and might</w:t>
+      <w:proofErr w:type="spellStart"/>
+      <w:r>
+        <w:rPr>
+          <w:rFonts w:ascii="Times New Roman" w:hAnsi="Times New Roman" w:cs="Times New Roman"/>
+        </w:rPr>
+        <w:t>get_one</w:t>
+      </w:r>
+      <w:proofErr w:type="spellEnd"/>
+      <w:r>
+        <w:rPr>
+          <w:rFonts w:ascii="Times New Roman" w:hAnsi="Times New Roman" w:cs="Times New Roman"/>
+        </w:rPr>
+        <w:t>(</w:t>
+      </w:r>
+      <w:proofErr w:type="spellStart"/>
+      <w:r>
+        <w:rPr>
+          <w:rFonts w:ascii="Times New Roman" w:hAnsi="Times New Roman" w:cs="Times New Roman"/>
+        </w:rPr>
+        <w:t>group_name</w:t>
+      </w:r>
+      <w:proofErr w:type="spellEnd"/>
+      <w:r>
+        <w:rPr>
+          <w:rFonts w:ascii="Times New Roman" w:hAnsi="Times New Roman" w:cs="Times New Roman"/>
+        </w:rPr>
+        <w:t xml:space="preserve">) to </w:t>
+      </w:r>
+    </w:p>
+    <w:p>
+      <w:pPr>
+        <w:spacing w:line="360" w:lineRule="auto"/>
+        <w:rPr>
+          <w:rFonts w:ascii="Times New Roman" w:hAnsi="Times New Roman" w:cs="Times New Roman"/>
+        </w:rPr>
+      </w:pPr>
+      <w:proofErr w:type="spellStart"/>
+      <w:proofErr w:type="gramStart"/>
+      <w:r>
+        <w:rPr>
+          <w:rFonts w:ascii="Times New Roman" w:hAnsi="Times New Roman" w:cs="Times New Roman"/>
+        </w:rPr>
+        <w:t>sap_base.SapAnalysis</w:t>
+      </w:r>
+      <w:proofErr w:type="spellEnd"/>
+      <w:proofErr w:type="gramEnd"/>
+      <w:r>
+        <w:rPr>
+          <w:rFonts w:ascii="Times New Roman" w:hAnsi="Times New Roman" w:cs="Times New Roman"/>
+        </w:rPr>
+        <w:t xml:space="preserve"> inherits from </w:t>
+      </w:r>
+      <w:proofErr w:type="spellStart"/>
+      <w:r>
+        <w:rPr>
+          <w:rFonts w:ascii="Times New Roman" w:hAnsi="Times New Roman" w:cs="Times New Roman"/>
+        </w:rPr>
+        <w:t>SapBase</w:t>
+      </w:r>
+      <w:proofErr w:type="spellEnd"/>
+      <w:r>
+        <w:rPr>
+          <w:rFonts w:ascii="Times New Roman" w:hAnsi="Times New Roman" w:cs="Times New Roman"/>
+        </w:rPr>
+        <w:t>. Though this seems unnecessary and might</w:t>
       </w:r>
       <w:r>
         <w:rPr>
@@ -1687,7 +2682,21 @@
         <w:rPr>
           <w:rFonts w:ascii="Times New Roman" w:hAnsi="Times New Roman" w:cs="Times New Roman"/>
         </w:rPr>
-        <w:t>be taken out. There’s another in sap_analysis which does not inherit.</w:t>
+        <w:t xml:space="preserve">be taken out. There’s another in </w:t>
+      </w:r>
+      <w:proofErr w:type="spellStart"/>
+      <w:r>
+        <w:rPr>
+          <w:rFonts w:ascii="Times New Roman" w:hAnsi="Times New Roman" w:cs="Times New Roman"/>
+        </w:rPr>
+        <w:t>sap_analysis</w:t>
+      </w:r>
+      <w:proofErr w:type="spellEnd"/>
+      <w:r>
+        <w:rPr>
+          <w:rFonts w:ascii="Times New Roman" w:hAnsi="Times New Roman" w:cs="Times New Roman"/>
+        </w:rPr>
+        <w:t xml:space="preserve"> which does not inherit.</w:t>
       </w:r>
     </w:p>
     <w:p>
@@ -1740,7 +2749,21 @@
         <w:rPr>
           <w:rFonts w:ascii="Times New Roman" w:hAnsi="Times New Roman" w:cs="Times New Roman"/>
         </w:rPr>
-        <w:t>This section covers familiarization concepts. To begin, currently running the commandline script provides direct access to the API. This access allows all of the library functions detailing f</w:t>
+        <w:t xml:space="preserve">This section covers familiarization concepts. To begin, currently running the </w:t>
+      </w:r>
+      <w:proofErr w:type="spellStart"/>
+      <w:r>
+        <w:rPr>
+          <w:rFonts w:ascii="Times New Roman" w:hAnsi="Times New Roman" w:cs="Times New Roman"/>
+        </w:rPr>
+        <w:t>commandline</w:t>
+      </w:r>
+      <w:proofErr w:type="spellEnd"/>
+      <w:r>
+        <w:rPr>
+          <w:rFonts w:ascii="Times New Roman" w:hAnsi="Times New Roman" w:cs="Times New Roman"/>
+        </w:rPr>
+        <w:t xml:space="preserve"> script provides direct access to the API. This access allows all of the library functions detailing f</w:t>
       </w:r>
       <w:r>
         <w:rPr>
@@ -1779,13 +2802,55 @@
         <w:rPr>
           <w:rFonts w:ascii="Times New Roman" w:hAnsi="Times New Roman" w:cs="Times New Roman"/>
         </w:rPr>
-        <w:t>When the program returns an error about SAFEARRAYS, this means that, all though the type is Array, you should use either tuples or lists (ie, arrays with a predefined and unchanging state). This is what is meant by SAFEARRAYS. In VBA, this is often written as O</w:t>
-      </w:r>
-      <w:r>
-        <w:rPr>
-          <w:rFonts w:ascii="Times New Roman" w:hAnsi="Times New Roman" w:cs="Times New Roman"/>
-        </w:rPr>
-        <w:t>ffset(0) or some ByRef NAME(). As always, preferred that tuples are used. Still experimenting with program.</w:t>
+        <w:t>When the program returns an error about SAFEARRAYS, this means that, all though the type is Array, you should use either tuples or lists (</w:t>
+      </w:r>
+      <w:proofErr w:type="spellStart"/>
+      <w:r>
+        <w:rPr>
+          <w:rFonts w:ascii="Times New Roman" w:hAnsi="Times New Roman" w:cs="Times New Roman"/>
+        </w:rPr>
+        <w:t>ie</w:t>
+      </w:r>
+      <w:proofErr w:type="spellEnd"/>
+      <w:r>
+        <w:rPr>
+          <w:rFonts w:ascii="Times New Roman" w:hAnsi="Times New Roman" w:cs="Times New Roman"/>
+        </w:rPr>
+        <w:t xml:space="preserve">, arrays with a predefined and unchanging state). This is what is meant by SAFEARRAYS. In VBA, this is often written as </w:t>
+      </w:r>
+      <w:proofErr w:type="gramStart"/>
+      <w:r>
+        <w:rPr>
+          <w:rFonts w:ascii="Times New Roman" w:hAnsi="Times New Roman" w:cs="Times New Roman"/>
+        </w:rPr>
+        <w:t>O</w:t>
+      </w:r>
+      <w:r>
+        <w:rPr>
+          <w:rFonts w:ascii="Times New Roman" w:hAnsi="Times New Roman" w:cs="Times New Roman"/>
+        </w:rPr>
+        <w:t>ffset(</w:t>
+      </w:r>
+      <w:proofErr w:type="gramEnd"/>
+      <w:r>
+        <w:rPr>
+          <w:rFonts w:ascii="Times New Roman" w:hAnsi="Times New Roman" w:cs="Times New Roman"/>
+        </w:rPr>
+        <w:t xml:space="preserve">0) or some </w:t>
+      </w:r>
+      <w:proofErr w:type="spellStart"/>
+      <w:r>
+        <w:rPr>
+          <w:rFonts w:ascii="Times New Roman" w:hAnsi="Times New Roman" w:cs="Times New Roman"/>
+        </w:rPr>
+        <w:t>ByRef</w:t>
+      </w:r>
+      <w:proofErr w:type="spellEnd"/>
+      <w:r>
+        <w:rPr>
+          <w:rFonts w:ascii="Times New Roman" w:hAnsi="Times New Roman" w:cs="Times New Roman"/>
+        </w:rPr>
+        <w:t xml:space="preserve"> NAME(). As always, preferred that tuples are used. Still experimenting with program.</w:t>
       </w:r>
     </w:p>
     <w:p>
@@ -1862,8 +2927,16 @@
         <w:rPr>
           <w:rFonts w:ascii="Times New Roman" w:hAnsi="Times New Roman" w:cs="Times New Roman"/>
         </w:rPr>
-        <w:t xml:space="preserve"> add Solid Objects, though, which appears to be good enough.</w:t>
-      </w:r>
+        <w:t xml:space="preserve"> add Solid Objects, though, which appears to be good </w:t>
+      </w:r>
+      <w:proofErr w:type="gramStart"/>
+      <w:r>
+        <w:rPr>
+          <w:rFonts w:ascii="Times New Roman" w:hAnsi="Times New Roman" w:cs="Times New Roman"/>
+        </w:rPr>
+        <w:t>enough.</w:t>
+      </w:r>
+      <w:proofErr w:type="gramEnd"/>
     </w:p>
     <w:p>
       <w:pPr>
@@ -2021,25 +3094,41 @@
           <w:rFonts w:ascii="Times New Roman" w:hAnsi="Times New Roman" w:cs="Times New Roman"/>
         </w:rPr>
       </w:pPr>
+      <w:proofErr w:type="gramStart"/>
       <w:r>
         <w:rPr>
           <w:rFonts w:ascii="Times New Roman" w:hAnsi="Times New Roman" w:cs="Times New Roman"/>
         </w:rPr>
         <w:t>Creating the structure to store the model in python.</w:t>
       </w:r>
-    </w:p>
-    <w:p>
-      <w:pPr>
-        <w:spacing w:line="360" w:lineRule="auto"/>
-        <w:rPr>
-          <w:rFonts w:ascii="Times New Roman" w:hAnsi="Times New Roman" w:cs="Times New Roman"/>
-        </w:rPr>
-      </w:pPr>
-      <w:r>
-        <w:rPr>
-          <w:rFonts w:ascii="Times New Roman" w:hAnsi="Times New Roman" w:cs="Times New Roman"/>
-        </w:rPr>
-        <w:t xml:space="preserve">This is the initial plan. The structure will divide the model into a 3-dimensional array (in a sense, we are dividing space into small rectangular boxes) so that checking for nearby beams can be done more quickly. This division will mostly take palce inside of structure.py. The main part of the structure will be a 3d array holds a dictionary indexed by the name of the beams. Each beam will contain the coordinates of its endpoints. This seems like the most straightforward approach. </w:t>
+      <w:proofErr w:type="gramEnd"/>
+    </w:p>
+    <w:p>
+      <w:pPr>
+        <w:spacing w:line="360" w:lineRule="auto"/>
+        <w:rPr>
+          <w:rFonts w:ascii="Times New Roman" w:hAnsi="Times New Roman" w:cs="Times New Roman"/>
+        </w:rPr>
+      </w:pPr>
+      <w:r>
+        <w:rPr>
+          <w:rFonts w:ascii="Times New Roman" w:hAnsi="Times New Roman" w:cs="Times New Roman"/>
+        </w:rPr>
+        <w:t xml:space="preserve">This is the initial plan. The structure will divide the model into a 3-dimensional array (in a sense, we are dividing space into small rectangular boxes) so that checking for nearby beams can be done more quickly. This division will mostly take </w:t>
+      </w:r>
+      <w:proofErr w:type="spellStart"/>
+      <w:r>
+        <w:rPr>
+          <w:rFonts w:ascii="Times New Roman" w:hAnsi="Times New Roman" w:cs="Times New Roman"/>
+        </w:rPr>
+        <w:t>palce</w:t>
+      </w:r>
+      <w:proofErr w:type="spellEnd"/>
+      <w:r>
+        <w:rPr>
+          <w:rFonts w:ascii="Times New Roman" w:hAnsi="Times New Roman" w:cs="Times New Roman"/>
+        </w:rPr>
+        <w:t xml:space="preserve"> inside of structure.py. The main part of the structure will be a 3d array holds a dictionary indexed by the name of the beams. Each beam will contain the coordinates of its endpoints. This seems like the most straightforward approach. </w:t>
       </w:r>
     </w:p>
     <w:p>
@@ -2072,7 +3161,29 @@
         <w:rPr>
           <w:rFonts w:ascii="Times New Roman" w:hAnsi="Times New Roman" w:cs="Times New Roman"/>
         </w:rPr>
-        <w:t>Boxes will only lie in the positive x,y, and z axis. That seems to be the simplest solution to this.</w:t>
+        <w:t xml:space="preserve">Boxes will only lie in the positive </w:t>
+      </w:r>
+      <w:proofErr w:type="spellStart"/>
+      <w:r>
+        <w:rPr>
+          <w:rFonts w:ascii="Times New Roman" w:hAnsi="Times New Roman" w:cs="Times New Roman"/>
+        </w:rPr>
+        <w:t>x</w:t>
+      </w:r>
+      <w:proofErr w:type="gramStart"/>
+      <w:r>
+        <w:rPr>
+          <w:rFonts w:ascii="Times New Roman" w:hAnsi="Times New Roman" w:cs="Times New Roman"/>
+        </w:rPr>
+        <w:t>,y</w:t>
+      </w:r>
+      <w:proofErr w:type="spellEnd"/>
+      <w:proofErr w:type="gramEnd"/>
+      <w:r>
+        <w:rPr>
+          <w:rFonts w:ascii="Times New Roman" w:hAnsi="Times New Roman" w:cs="Times New Roman"/>
+        </w:rPr>
+        <w:t>, and z axis. That seems to be the simplest solution to this.</w:t>
       </w:r>
       <w:r>
         <w:rPr>
@@ -2097,7 +3208,21 @@
         <w:rPr>
           <w:rFonts w:ascii="Times New Roman" w:hAnsi="Times New Roman" w:cs="Times New Roman"/>
         </w:rPr>
-        <w:t xml:space="preserve">Have found a function called coordinaterange which might do just what we want. It selects all elements within a range of a certain point. We won’t need to keep track of the entire structure any longer. </w:t>
+        <w:t xml:space="preserve">Have found a function called </w:t>
+      </w:r>
+      <w:proofErr w:type="spellStart"/>
+      <w:r>
+        <w:rPr>
+          <w:rFonts w:ascii="Times New Roman" w:hAnsi="Times New Roman" w:cs="Times New Roman"/>
+        </w:rPr>
+        <w:t>coordinaterange</w:t>
+      </w:r>
+      <w:proofErr w:type="spellEnd"/>
+      <w:r>
+        <w:rPr>
+          <w:rFonts w:ascii="Times New Roman" w:hAnsi="Times New Roman" w:cs="Times New Roman"/>
+        </w:rPr>
+        <w:t xml:space="preserve"> which might do just what we want. It selects all elements within a range of a certain point. We won’t need to keep track of the entire structure any longer. </w:t>
       </w:r>
     </w:p>
     <w:p>
@@ -2116,7 +3241,21 @@
         <w:rPr>
           <w:rFonts w:ascii="Times New Roman" w:hAnsi="Times New Roman" w:cs="Times New Roman"/>
         </w:rPr>
-        <w:t>Decided against using the simpler function and will instead implement the entire functionality from scratch. Will break up the coordinate system into 1000 boxes, each of 5 units length. Under the default settings, this should give a 5m by 5m by 5m box on which the robots can construct.</w:t>
+        <w:t xml:space="preserve">Decided against using the simpler function and will instead implement the entire functionality from scratch. Will break up the coordinate system into 1000 boxes, each of 5 </w:t>
+      </w:r>
+      <w:proofErr w:type="gramStart"/>
+      <w:r>
+        <w:rPr>
+          <w:rFonts w:ascii="Times New Roman" w:hAnsi="Times New Roman" w:cs="Times New Roman"/>
+        </w:rPr>
+        <w:t>units</w:t>
+      </w:r>
+      <w:proofErr w:type="gramEnd"/>
+      <w:r>
+        <w:rPr>
+          <w:rFonts w:ascii="Times New Roman" w:hAnsi="Times New Roman" w:cs="Times New Roman"/>
+        </w:rPr>
+        <w:t xml:space="preserve"> length. Under the default settings, this should give a 5m by 5m by 5m box on which the robots can construct.</w:t>
       </w:r>
     </w:p>
     <w:p>
@@ -2239,7 +3378,21 @@
         <w:rPr>
           <w:rFonts w:ascii="Times New Roman" w:hAnsi="Times New Roman" w:cs="Times New Roman"/>
         </w:rPr>
-        <w:t xml:space="preserve"> the get_directions function is called, it looks at the location of the robot. In addition to a location, the robot also keeps track of the beam it is currently crawling on.  With this information, the program checks to make sure that the robots location agrees (within a specified epsilon) with the points spanned by the beam. If the robot is not on the beam, then the location of the robot is reset by repositioning it onto the beam (this is done by simple geometric projection which is take care of by the function in helpers.py named correct.</w:t>
+        <w:t xml:space="preserve"> the </w:t>
+      </w:r>
+      <w:proofErr w:type="spellStart"/>
+      <w:r>
+        <w:rPr>
+          <w:rFonts w:ascii="Times New Roman" w:hAnsi="Times New Roman" w:cs="Times New Roman"/>
+        </w:rPr>
+        <w:t>get_directions</w:t>
+      </w:r>
+      <w:proofErr w:type="spellEnd"/>
+      <w:r>
+        <w:rPr>
+          <w:rFonts w:ascii="Times New Roman" w:hAnsi="Times New Roman" w:cs="Times New Roman"/>
+        </w:rPr>
+        <w:t xml:space="preserve"> function is called, it looks at the location of the robot. In addition to a location, the robot also keeps track of the beam it is currently crawling on.  With this information, the program checks to make sure that the robots location agrees (within a specified epsilon) with the points spanned by the beam. If the robot is not on the beam, then the location of the robot is reset by repositioning it onto the beam (this is done by simple geometric projection which is take care of by the function in helpers.py named correct.</w:t>
       </w:r>
     </w:p>
     <w:p>
@@ -2277,7 +3430,21 @@
         <w:rPr>
           <w:rFonts w:ascii="Times New Roman" w:hAnsi="Times New Roman" w:cs="Times New Roman"/>
         </w:rPr>
-        <w:t>More functions were added to Robots.py. One particular function added is a private function which changes the location of a robot. This function (change location, actually moves the load of the robot on the SAP2000 program in addition to changing the self.location instance variable)</w:t>
+        <w:t xml:space="preserve">More functions were added to Robots.py. One particular function added is a private function which changes the location of a robot. This function (change location, actually moves the load of the robot on the SAP2000 program in addition to changing the </w:t>
+      </w:r>
+      <w:proofErr w:type="spellStart"/>
+      <w:r>
+        <w:rPr>
+          <w:rFonts w:ascii="Times New Roman" w:hAnsi="Times New Roman" w:cs="Times New Roman"/>
+        </w:rPr>
+        <w:t>self.location</w:t>
+      </w:r>
+      <w:proofErr w:type="spellEnd"/>
+      <w:r>
+        <w:rPr>
+          <w:rFonts w:ascii="Times New Roman" w:hAnsi="Times New Roman" w:cs="Times New Roman"/>
+        </w:rPr>
+        <w:t xml:space="preserve"> instance variable)</w:t>
       </w:r>
     </w:p>
     <w:p>
@@ -2369,7 +3536,35 @@
         <w:rPr>
           <w:rFonts w:ascii="Times New Roman" w:hAnsi="Times New Roman" w:cs="Times New Roman"/>
         </w:rPr>
-        <w:t>If the code is run from the commandline (ie, __name__ == “__main__”), then a separate branch of code is executed. This code executes as follows.</w:t>
+        <w:t xml:space="preserve">If the code is run from the </w:t>
+      </w:r>
+      <w:proofErr w:type="spellStart"/>
+      <w:r>
+        <w:rPr>
+          <w:rFonts w:ascii="Times New Roman" w:hAnsi="Times New Roman" w:cs="Times New Roman"/>
+        </w:rPr>
+        <w:t>commandline</w:t>
+      </w:r>
+      <w:proofErr w:type="spellEnd"/>
+      <w:r>
+        <w:rPr>
+          <w:rFonts w:ascii="Times New Roman" w:hAnsi="Times New Roman" w:cs="Times New Roman"/>
+        </w:rPr>
+        <w:t xml:space="preserve"> (</w:t>
+      </w:r>
+      <w:proofErr w:type="spellStart"/>
+      <w:r>
+        <w:rPr>
+          <w:rFonts w:ascii="Times New Roman" w:hAnsi="Times New Roman" w:cs="Times New Roman"/>
+        </w:rPr>
+        <w:t>ie</w:t>
+      </w:r>
+      <w:proofErr w:type="spellEnd"/>
+      <w:r>
+        <w:rPr>
+          <w:rFonts w:ascii="Times New Roman" w:hAnsi="Times New Roman" w:cs="Times New Roman"/>
+        </w:rPr>
+        <w:t>, __name__ == “__main__”), then a separate branch of code is executed. This code executes as follows.</w:t>
       </w:r>
     </w:p>
     <w:p>
@@ -2388,7 +3583,63 @@
         <w:rPr>
           <w:rFonts w:ascii="Times New Roman" w:hAnsi="Times New Roman" w:cs="Times New Roman"/>
         </w:rPr>
-        <w:t>This code remains basically the same as before. Commandline arugments are parsed for information on the output and inputfile, and then the program is opened. The opening, though, occurs through a definition of a new function called run(). This was done so that the file could be imported and used in main.py. Might factor even further later on.</w:t>
+        <w:t xml:space="preserve">This code remains basically the same as before. </w:t>
+      </w:r>
+      <w:proofErr w:type="spellStart"/>
+      <w:r>
+        <w:rPr>
+          <w:rFonts w:ascii="Times New Roman" w:hAnsi="Times New Roman" w:cs="Times New Roman"/>
+        </w:rPr>
+        <w:t>Commandline</w:t>
+      </w:r>
+      <w:proofErr w:type="spellEnd"/>
+      <w:r>
+        <w:rPr>
+          <w:rFonts w:ascii="Times New Roman" w:hAnsi="Times New Roman" w:cs="Times New Roman"/>
+        </w:rPr>
+        <w:t xml:space="preserve"> </w:t>
+      </w:r>
+      <w:proofErr w:type="spellStart"/>
+      <w:r>
+        <w:rPr>
+          <w:rFonts w:ascii="Times New Roman" w:hAnsi="Times New Roman" w:cs="Times New Roman"/>
+        </w:rPr>
+        <w:t>arugments</w:t>
+      </w:r>
+      <w:proofErr w:type="spellEnd"/>
+      <w:r>
+        <w:rPr>
+          <w:rFonts w:ascii="Times New Roman" w:hAnsi="Times New Roman" w:cs="Times New Roman"/>
+        </w:rPr>
+        <w:t xml:space="preserve"> are parsed for information on the output and </w:t>
+      </w:r>
+      <w:proofErr w:type="spellStart"/>
+      <w:r>
+        <w:rPr>
+          <w:rFonts w:ascii="Times New Roman" w:hAnsi="Times New Roman" w:cs="Times New Roman"/>
+        </w:rPr>
+        <w:t>inputfile</w:t>
+      </w:r>
+      <w:proofErr w:type="spellEnd"/>
+      <w:r>
+        <w:rPr>
+          <w:rFonts w:ascii="Times New Roman" w:hAnsi="Times New Roman" w:cs="Times New Roman"/>
+        </w:rPr>
+        <w:t xml:space="preserve">, and then the program is opened. The opening, though, occurs through a definition of a new function called </w:t>
+      </w:r>
+      <w:proofErr w:type="gramStart"/>
+      <w:r>
+        <w:rPr>
+          <w:rFonts w:ascii="Times New Roman" w:hAnsi="Times New Roman" w:cs="Times New Roman"/>
+        </w:rPr>
+        <w:t>run(</w:t>
+      </w:r>
+      <w:proofErr w:type="gramEnd"/>
+      <w:r>
+        <w:rPr>
+          <w:rFonts w:ascii="Times New Roman" w:hAnsi="Times New Roman" w:cs="Times New Roman"/>
+        </w:rPr>
+        <w:t>). This was done so that the file could be imported and used in main.py. Might factor even further later on.</w:t>
       </w:r>
     </w:p>
     <w:p>
@@ -2408,7 +3659,21 @@
           <w:rFonts w:ascii="Times New Roman" w:hAnsi="Times New Roman" w:cs="Times New Roman"/>
         </w:rPr>
         <w:lastRenderedPageBreak/>
-        <w:t>If the code is not run from the command-line (ie, imported as is the case in main.py), then nothing occurs automatically. Instead, access to the run function is provided.</w:t>
+        <w:t>If the code is not run from the command-line (</w:t>
+      </w:r>
+      <w:proofErr w:type="spellStart"/>
+      <w:r>
+        <w:rPr>
+          <w:rFonts w:ascii="Times New Roman" w:hAnsi="Times New Roman" w:cs="Times New Roman"/>
+        </w:rPr>
+        <w:t>ie</w:t>
+      </w:r>
+      <w:proofErr w:type="spellEnd"/>
+      <w:r>
+        <w:rPr>
+          <w:rFonts w:ascii="Times New Roman" w:hAnsi="Times New Roman" w:cs="Times New Roman"/>
+        </w:rPr>
+        <w:t>, imported as is the case in main.py), then nothing occurs automatically. Instead, access to the run function is provided.</w:t>
       </w:r>
     </w:p>
     <w:p>
@@ -2427,7 +3692,35 @@
         <w:rPr>
           <w:rFonts w:ascii="Times New Roman" w:hAnsi="Times New Roman" w:cs="Times New Roman"/>
         </w:rPr>
-        <w:t>Main.py then goes on to construct a specific output filename for the this specific run. A folder is created inside of C:\SAP 2000\ based on the month and day (MON-DA), and then a file inside that folder is created with the following structure – “HOUR-MINUTE-SECOND.sdb”</w:t>
+        <w:t xml:space="preserve">Main.py then goes on to construct a specific output filename for </w:t>
+      </w:r>
+      <w:proofErr w:type="gramStart"/>
+      <w:r>
+        <w:rPr>
+          <w:rFonts w:ascii="Times New Roman" w:hAnsi="Times New Roman" w:cs="Times New Roman"/>
+        </w:rPr>
+        <w:t>the this</w:t>
+      </w:r>
+      <w:proofErr w:type="gramEnd"/>
+      <w:r>
+        <w:rPr>
+          <w:rFonts w:ascii="Times New Roman" w:hAnsi="Times New Roman" w:cs="Times New Roman"/>
+        </w:rPr>
+        <w:t xml:space="preserve"> specific run. A folder is created inside of C:\SAP 2000\ based on the month and day (MON-DA), and then a file inside that folder is created with the following structure – “HOUR-MINUTE-</w:t>
+      </w:r>
+      <w:proofErr w:type="spellStart"/>
+      <w:r>
+        <w:rPr>
+          <w:rFonts w:ascii="Times New Roman" w:hAnsi="Times New Roman" w:cs="Times New Roman"/>
+        </w:rPr>
+        <w:t>SECOND.sdb</w:t>
+      </w:r>
+      <w:proofErr w:type="spellEnd"/>
+      <w:r>
+        <w:rPr>
+          <w:rFonts w:ascii="Times New Roman" w:hAnsi="Times New Roman" w:cs="Times New Roman"/>
+        </w:rPr>
+        <w:t>”</w:t>
       </w:r>
     </w:p>
     <w:p>
@@ -2446,7 +3739,21 @@
         <w:rPr>
           <w:rFonts w:ascii="Times New Roman" w:hAnsi="Times New Roman" w:cs="Times New Roman"/>
         </w:rPr>
-        <w:t>As the next step, we use the run function to initialize the  SAP2000 program. Hopefully (though I have not verified), this will allow all of the following classes to have access to the program. If not, the solution is as follows:</w:t>
+        <w:t xml:space="preserve">As the next step, we use the run function to initialize </w:t>
+      </w:r>
+      <w:proofErr w:type="gramStart"/>
+      <w:r>
+        <w:rPr>
+          <w:rFonts w:ascii="Times New Roman" w:hAnsi="Times New Roman" w:cs="Times New Roman"/>
+        </w:rPr>
+        <w:t>the  SAP2000</w:t>
+      </w:r>
+      <w:proofErr w:type="gramEnd"/>
+      <w:r>
+        <w:rPr>
+          <w:rFonts w:ascii="Times New Roman" w:hAnsi="Times New Roman" w:cs="Times New Roman"/>
+        </w:rPr>
+        <w:t xml:space="preserve"> program. Hopefully (though I have not verified), this will allow all of the following classes to have access to the program. If not, the solution is as follows:</w:t>
       </w:r>
     </w:p>
     <w:p>
@@ -2465,7 +3772,21 @@
         <w:rPr>
           <w:rFonts w:ascii="Times New Roman" w:hAnsi="Times New Roman" w:cs="Times New Roman"/>
         </w:rPr>
-        <w:t>When an automaton is created, the model (which provides access to all of the SAP2000 functions) will be passed in. This will allow each robot to have access to the program,though it must be remembered, that the program is mutable (there exists only one, and a change caused by one robot changes the program for all of the robots)</w:t>
+        <w:t xml:space="preserve">When an automaton is created, the model (which provides access to all of the SAP2000 functions) will be passed in. This will allow each robot to have access to the </w:t>
+      </w:r>
+      <w:proofErr w:type="spellStart"/>
+      <w:r>
+        <w:rPr>
+          <w:rFonts w:ascii="Times New Roman" w:hAnsi="Times New Roman" w:cs="Times New Roman"/>
+        </w:rPr>
+        <w:t>program,though</w:t>
+      </w:r>
+      <w:proofErr w:type="spellEnd"/>
+      <w:r>
+        <w:rPr>
+          <w:rFonts w:ascii="Times New Roman" w:hAnsi="Times New Roman" w:cs="Times New Roman"/>
+        </w:rPr>
+        <w:t xml:space="preserve"> it must be remembered, that the program is mutable (there exists only one, and a change caused by one robot changes the program for all of the robots)</w:t>
       </w:r>
     </w:p>
     <w:p>
@@ -2523,21 +3844,43 @@
         <w:rPr>
           <w:rFonts w:ascii="Times New Roman" w:hAnsi="Times New Roman" w:cs="Times New Roman"/>
         </w:rPr>
-        <w:t>Need to really focus on __change_location function, as this is the meat of the program. Each robot will have a location on the structure. Figure out how to unload, load the robot. Fast.</w:t>
-      </w:r>
-    </w:p>
-    <w:p>
-      <w:pPr>
-        <w:spacing w:line="360" w:lineRule="auto"/>
-        <w:rPr>
-          <w:rFonts w:ascii="Times New Roman" w:hAnsi="Times New Roman" w:cs="Times New Roman"/>
-        </w:rPr>
-      </w:pPr>
-      <w:r>
-        <w:rPr>
-          <w:rFonts w:ascii="Times New Roman" w:hAnsi="Times New Roman" w:cs="Times New Roman"/>
-        </w:rPr>
-        <w:t>Sidenote: Unused code removed for simplicity’s sake</w:t>
+        <w:t>Need to really focus on __</w:t>
+      </w:r>
+      <w:proofErr w:type="spellStart"/>
+      <w:r>
+        <w:rPr>
+          <w:rFonts w:ascii="Times New Roman" w:hAnsi="Times New Roman" w:cs="Times New Roman"/>
+        </w:rPr>
+        <w:t>change_location</w:t>
+      </w:r>
+      <w:proofErr w:type="spellEnd"/>
+      <w:r>
+        <w:rPr>
+          <w:rFonts w:ascii="Times New Roman" w:hAnsi="Times New Roman" w:cs="Times New Roman"/>
+        </w:rPr>
+        <w:t xml:space="preserve"> function, as this is the meat of the program. Each robot will have a location on the structure. Figure out how to unload, load the robot. Fast.</w:t>
+      </w:r>
+    </w:p>
+    <w:p>
+      <w:pPr>
+        <w:spacing w:line="360" w:lineRule="auto"/>
+        <w:rPr>
+          <w:rFonts w:ascii="Times New Roman" w:hAnsi="Times New Roman" w:cs="Times New Roman"/>
+        </w:rPr>
+      </w:pPr>
+      <w:proofErr w:type="spellStart"/>
+      <w:r>
+        <w:rPr>
+          <w:rFonts w:ascii="Times New Roman" w:hAnsi="Times New Roman" w:cs="Times New Roman"/>
+        </w:rPr>
+        <w:t>Sidenote</w:t>
+      </w:r>
+      <w:proofErr w:type="spellEnd"/>
+      <w:r>
+        <w:rPr>
+          <w:rFonts w:ascii="Times New Roman" w:hAnsi="Times New Roman" w:cs="Times New Roman"/>
+        </w:rPr>
+        <w:t>: Unused code removed for simplicity’s sake</w:t>
       </w:r>
     </w:p>
     <w:p>
@@ -2582,7 +3925,35 @@
         <w:rPr>
           <w:rFonts w:ascii="Times New Roman" w:hAnsi="Times New Roman" w:cs="Times New Roman"/>
         </w:rPr>
-        <w:t xml:space="preserve">    range = variable.local_radius/2</w:t>
+        <w:t xml:space="preserve">    </w:t>
+      </w:r>
+      <w:proofErr w:type="gramStart"/>
+      <w:r>
+        <w:rPr>
+          <w:rFonts w:ascii="Times New Roman" w:hAnsi="Times New Roman" w:cs="Times New Roman"/>
+        </w:rPr>
+        <w:t>range</w:t>
+      </w:r>
+      <w:proofErr w:type="gramEnd"/>
+      <w:r>
+        <w:rPr>
+          <w:rFonts w:ascii="Times New Roman" w:hAnsi="Times New Roman" w:cs="Times New Roman"/>
+        </w:rPr>
+        <w:t xml:space="preserve"> = </w:t>
+      </w:r>
+      <w:proofErr w:type="spellStart"/>
+      <w:r>
+        <w:rPr>
+          <w:rFonts w:ascii="Times New Roman" w:hAnsi="Times New Roman" w:cs="Times New Roman"/>
+        </w:rPr>
+        <w:t>variable.local_radius</w:t>
+      </w:r>
+      <w:proofErr w:type="spellEnd"/>
+      <w:r>
+        <w:rPr>
+          <w:rFonts w:ascii="Times New Roman" w:hAnsi="Times New Roman" w:cs="Times New Roman"/>
+        </w:rPr>
+        <w:t>/2</w:t>
       </w:r>
     </w:p>
     <w:p>
@@ -2597,8 +3968,38 @@
         <w:rPr>
           <w:rFonts w:ascii="Times New Roman" w:hAnsi="Times New Roman" w:cs="Times New Roman"/>
         </w:rPr>
-        <w:t xml:space="preserve">    x,y,z = self.__location</w:t>
-      </w:r>
+        <w:t xml:space="preserve">    </w:t>
+      </w:r>
+      <w:proofErr w:type="spellStart"/>
+      <w:proofErr w:type="gramStart"/>
+      <w:r>
+        <w:rPr>
+          <w:rFonts w:ascii="Times New Roman" w:hAnsi="Times New Roman" w:cs="Times New Roman"/>
+        </w:rPr>
+        <w:t>x,</w:t>
+      </w:r>
+      <w:proofErr w:type="gramEnd"/>
+      <w:r>
+        <w:rPr>
+          <w:rFonts w:ascii="Times New Roman" w:hAnsi="Times New Roman" w:cs="Times New Roman"/>
+        </w:rPr>
+        <w:t>y,z</w:t>
+      </w:r>
+      <w:proofErr w:type="spellEnd"/>
+      <w:r>
+        <w:rPr>
+          <w:rFonts w:ascii="Times New Roman" w:hAnsi="Times New Roman" w:cs="Times New Roman"/>
+        </w:rPr>
+        <w:t xml:space="preserve"> = </w:t>
+      </w:r>
+      <w:proofErr w:type="spellStart"/>
+      <w:r>
+        <w:rPr>
+          <w:rFonts w:ascii="Times New Roman" w:hAnsi="Times New Roman" w:cs="Times New Roman"/>
+        </w:rPr>
+        <w:t>self.__location</w:t>
+      </w:r>
+      <w:proofErr w:type="spellEnd"/>
     </w:p>
     <w:p>
       <w:pPr>
@@ -2612,8 +4013,32 @@
         <w:rPr>
           <w:rFonts w:ascii="Times New Roman" w:hAnsi="Times New Roman" w:cs="Times New Roman"/>
         </w:rPr>
-        <w:t xml:space="preserve">    selectObject = model.SelectObject</w:t>
-      </w:r>
+        <w:t xml:space="preserve">    </w:t>
+      </w:r>
+      <w:proofErr w:type="spellStart"/>
+      <w:proofErr w:type="gramStart"/>
+      <w:r>
+        <w:rPr>
+          <w:rFonts w:ascii="Times New Roman" w:hAnsi="Times New Roman" w:cs="Times New Roman"/>
+        </w:rPr>
+        <w:t>selectObject</w:t>
+      </w:r>
+      <w:proofErr w:type="spellEnd"/>
+      <w:proofErr w:type="gramEnd"/>
+      <w:r>
+        <w:rPr>
+          <w:rFonts w:ascii="Times New Roman" w:hAnsi="Times New Roman" w:cs="Times New Roman"/>
+        </w:rPr>
+        <w:t xml:space="preserve"> = </w:t>
+      </w:r>
+      <w:proofErr w:type="spellStart"/>
+      <w:r>
+        <w:rPr>
+          <w:rFonts w:ascii="Times New Roman" w:hAnsi="Times New Roman" w:cs="Times New Roman"/>
+        </w:rPr>
+        <w:t>model.SelectObject</w:t>
+      </w:r>
+      <w:proofErr w:type="spellEnd"/>
     </w:p>
     <w:p>
       <w:pPr>
@@ -2651,7 +4076,29 @@
         <w:rPr>
           <w:rFonts w:ascii="Times New Roman" w:hAnsi="Times New Roman" w:cs="Times New Roman"/>
         </w:rPr>
-        <w:t xml:space="preserve">    xmin,xmax = x - range, x + range</w:t>
+        <w:t xml:space="preserve">    </w:t>
+      </w:r>
+      <w:proofErr w:type="spellStart"/>
+      <w:proofErr w:type="gramStart"/>
+      <w:r>
+        <w:rPr>
+          <w:rFonts w:ascii="Times New Roman" w:hAnsi="Times New Roman" w:cs="Times New Roman"/>
+        </w:rPr>
+        <w:t>xmin,</w:t>
+      </w:r>
+      <w:proofErr w:type="gramEnd"/>
+      <w:r>
+        <w:rPr>
+          <w:rFonts w:ascii="Times New Roman" w:hAnsi="Times New Roman" w:cs="Times New Roman"/>
+        </w:rPr>
+        <w:t>xmax</w:t>
+      </w:r>
+      <w:proofErr w:type="spellEnd"/>
+      <w:r>
+        <w:rPr>
+          <w:rFonts w:ascii="Times New Roman" w:hAnsi="Times New Roman" w:cs="Times New Roman"/>
+        </w:rPr>
+        <w:t xml:space="preserve"> = x - range, x + range</w:t>
       </w:r>
     </w:p>
     <w:p>
@@ -2666,7 +4113,29 @@
         <w:rPr>
           <w:rFonts w:ascii="Times New Roman" w:hAnsi="Times New Roman" w:cs="Times New Roman"/>
         </w:rPr>
-        <w:t xml:space="preserve">    ymin,ymax = y - range, y + range</w:t>
+        <w:t xml:space="preserve">    </w:t>
+      </w:r>
+      <w:proofErr w:type="spellStart"/>
+      <w:proofErr w:type="gramStart"/>
+      <w:r>
+        <w:rPr>
+          <w:rFonts w:ascii="Times New Roman" w:hAnsi="Times New Roman" w:cs="Times New Roman"/>
+        </w:rPr>
+        <w:t>ymin,</w:t>
+      </w:r>
+      <w:proofErr w:type="gramEnd"/>
+      <w:r>
+        <w:rPr>
+          <w:rFonts w:ascii="Times New Roman" w:hAnsi="Times New Roman" w:cs="Times New Roman"/>
+        </w:rPr>
+        <w:t>ymax</w:t>
+      </w:r>
+      <w:proofErr w:type="spellEnd"/>
+      <w:r>
+        <w:rPr>
+          <w:rFonts w:ascii="Times New Roman" w:hAnsi="Times New Roman" w:cs="Times New Roman"/>
+        </w:rPr>
+        <w:t xml:space="preserve"> = y - range, y + range</w:t>
       </w:r>
     </w:p>
     <w:p>
@@ -2681,7 +4150,29 @@
         <w:rPr>
           <w:rFonts w:ascii="Times New Roman" w:hAnsi="Times New Roman" w:cs="Times New Roman"/>
         </w:rPr>
-        <w:t xml:space="preserve">    zmin,zmax = z - range, y + range</w:t>
+        <w:t xml:space="preserve">    </w:t>
+      </w:r>
+      <w:proofErr w:type="spellStart"/>
+      <w:proofErr w:type="gramStart"/>
+      <w:r>
+        <w:rPr>
+          <w:rFonts w:ascii="Times New Roman" w:hAnsi="Times New Roman" w:cs="Times New Roman"/>
+        </w:rPr>
+        <w:t>zmin,</w:t>
+      </w:r>
+      <w:proofErr w:type="gramEnd"/>
+      <w:r>
+        <w:rPr>
+          <w:rFonts w:ascii="Times New Roman" w:hAnsi="Times New Roman" w:cs="Times New Roman"/>
+        </w:rPr>
+        <w:t>zmax</w:t>
+      </w:r>
+      <w:proofErr w:type="spellEnd"/>
+      <w:r>
+        <w:rPr>
+          <w:rFonts w:ascii="Times New Roman" w:hAnsi="Times New Roman" w:cs="Times New Roman"/>
+        </w:rPr>
+        <w:t xml:space="preserve"> = z - range, y + range</w:t>
       </w:r>
     </w:p>
     <w:p>
@@ -2721,7 +4212,21 @@
         <w:rPr>
           <w:rFonts w:ascii="Times New Roman" w:hAnsi="Times New Roman" w:cs="Times New Roman"/>
         </w:rPr>
-        <w:t xml:space="preserve">    selectObject.CoordinateRange(xmin,xmax,ymin,ymax,zmin,zmax,IncludeIntersections=True)</w:t>
+        <w:t xml:space="preserve">    </w:t>
+      </w:r>
+      <w:proofErr w:type="gramStart"/>
+      <w:r>
+        <w:rPr>
+          <w:rFonts w:ascii="Times New Roman" w:hAnsi="Times New Roman" w:cs="Times New Roman"/>
+        </w:rPr>
+        <w:t>selectObject.CoordinateRange(</w:t>
+      </w:r>
+      <w:proofErr w:type="gramEnd"/>
+      <w:r>
+        <w:rPr>
+          <w:rFonts w:ascii="Times New Roman" w:hAnsi="Times New Roman" w:cs="Times New Roman"/>
+        </w:rPr>
+        <w:t>xmin,xmax,ymin,ymax,zmin,zmax,IncludeIntersections=True)</w:t>
       </w:r>
     </w:p>
     <w:p>
@@ -2736,8 +4241,38 @@
         <w:rPr>
           <w:rFonts w:ascii="Times New Roman" w:hAnsi="Times New Roman" w:cs="Times New Roman"/>
         </w:rPr>
-        <w:t xml:space="preserve">    return_value, number, types, names = selectObject.GetSelected()</w:t>
-      </w:r>
+        <w:t xml:space="preserve">    </w:t>
+      </w:r>
+      <w:proofErr w:type="spellStart"/>
+      <w:r>
+        <w:rPr>
+          <w:rFonts w:ascii="Times New Roman" w:hAnsi="Times New Roman" w:cs="Times New Roman"/>
+        </w:rPr>
+        <w:t>return_value</w:t>
+      </w:r>
+      <w:proofErr w:type="spellEnd"/>
+      <w:r>
+        <w:rPr>
+          <w:rFonts w:ascii="Times New Roman" w:hAnsi="Times New Roman" w:cs="Times New Roman"/>
+        </w:rPr>
+        <w:t xml:space="preserve">, number, types, names = </w:t>
+      </w:r>
+      <w:proofErr w:type="spellStart"/>
+      <w:proofErr w:type="gramStart"/>
+      <w:r>
+        <w:rPr>
+          <w:rFonts w:ascii="Times New Roman" w:hAnsi="Times New Roman" w:cs="Times New Roman"/>
+        </w:rPr>
+        <w:t>selectObject.GetSelected</w:t>
+      </w:r>
+      <w:proofErr w:type="spellEnd"/>
+      <w:r>
+        <w:rPr>
+          <w:rFonts w:ascii="Times New Roman" w:hAnsi="Times New Roman" w:cs="Times New Roman"/>
+        </w:rPr>
+        <w:t>()</w:t>
+      </w:r>
+      <w:proofErr w:type="gramEnd"/>
     </w:p>
     <w:p>
       <w:pPr>
@@ -2751,7 +4286,51 @@
         <w:rPr>
           <w:rFonts w:ascii="Times New Roman" w:hAnsi="Times New Roman" w:cs="Times New Roman"/>
         </w:rPr>
-        <w:t xml:space="preserve">    helpers.check(return_value, "An error occurred when obtaining the direction. GetSelected returned non-zero")</w:t>
+        <w:t xml:space="preserve">    </w:t>
+      </w:r>
+      <w:proofErr w:type="spellStart"/>
+      <w:proofErr w:type="gramStart"/>
+      <w:r>
+        <w:rPr>
+          <w:rFonts w:ascii="Times New Roman" w:hAnsi="Times New Roman" w:cs="Times New Roman"/>
+        </w:rPr>
+        <w:t>helpers.check</w:t>
+      </w:r>
+      <w:proofErr w:type="spellEnd"/>
+      <w:r>
+        <w:rPr>
+          <w:rFonts w:ascii="Times New Roman" w:hAnsi="Times New Roman" w:cs="Times New Roman"/>
+        </w:rPr>
+        <w:t>(</w:t>
+      </w:r>
+      <w:proofErr w:type="spellStart"/>
+      <w:proofErr w:type="gramEnd"/>
+      <w:r>
+        <w:rPr>
+          <w:rFonts w:ascii="Times New Roman" w:hAnsi="Times New Roman" w:cs="Times New Roman"/>
+        </w:rPr>
+        <w:t>return_value</w:t>
+      </w:r>
+      <w:proofErr w:type="spellEnd"/>
+      <w:r>
+        <w:rPr>
+          <w:rFonts w:ascii="Times New Roman" w:hAnsi="Times New Roman" w:cs="Times New Roman"/>
+        </w:rPr>
+        <w:t xml:space="preserve">, "An error occurred when obtaining the direction. </w:t>
+      </w:r>
+      <w:proofErr w:type="spellStart"/>
+      <w:r>
+        <w:rPr>
+          <w:rFonts w:ascii="Times New Roman" w:hAnsi="Times New Roman" w:cs="Times New Roman"/>
+        </w:rPr>
+        <w:t>GetSelected</w:t>
+      </w:r>
+      <w:proofErr w:type="spellEnd"/>
+      <w:r>
+        <w:rPr>
+          <w:rFonts w:ascii="Times New Roman" w:hAnsi="Times New Roman" w:cs="Times New Roman"/>
+        </w:rPr>
+        <w:t xml:space="preserve"> returned non-zero")</w:t>
       </w:r>
     </w:p>
     <w:p>
@@ -2836,11 +4415,33 @@
           <w:rFonts w:ascii="Times New Roman" w:hAnsi="Times New Roman" w:cs="Times New Roman"/>
         </w:rPr>
       </w:pPr>
-      <w:r>
-        <w:rPr>
-          <w:rFonts w:ascii="Times New Roman" w:hAnsi="Times New Roman" w:cs="Times New Roman"/>
-        </w:rPr>
-        <w:t>Either, create new point objects which are the robots. This will allow mass to be added to different locations along the beams (ie, not just onto the beam itself, but at specific points instead).</w:t>
+      <w:proofErr w:type="gramStart"/>
+      <w:r>
+        <w:rPr>
+          <w:rFonts w:ascii="Times New Roman" w:hAnsi="Times New Roman" w:cs="Times New Roman"/>
+        </w:rPr>
+        <w:t>Either,</w:t>
+      </w:r>
+      <w:proofErr w:type="gramEnd"/>
+      <w:r>
+        <w:rPr>
+          <w:rFonts w:ascii="Times New Roman" w:hAnsi="Times New Roman" w:cs="Times New Roman"/>
+        </w:rPr>
+        <w:t xml:space="preserve"> create new point objects which are the robots. This will allow mass to be added to different locations along the beams (</w:t>
+      </w:r>
+      <w:proofErr w:type="spellStart"/>
+      <w:r>
+        <w:rPr>
+          <w:rFonts w:ascii="Times New Roman" w:hAnsi="Times New Roman" w:cs="Times New Roman"/>
+        </w:rPr>
+        <w:t>ie</w:t>
+      </w:r>
+      <w:proofErr w:type="spellEnd"/>
+      <w:r>
+        <w:rPr>
+          <w:rFonts w:ascii="Times New Roman" w:hAnsi="Times New Roman" w:cs="Times New Roman"/>
+        </w:rPr>
+        <w:t>, not just onto the beam itself, but at specific points instead).</w:t>
       </w:r>
     </w:p>
     <w:p>
@@ -2878,13 +4479,41 @@
         <w:rPr>
           <w:rFonts w:ascii="Times New Roman" w:hAnsi="Times New Roman" w:cs="Times New Roman"/>
         </w:rPr>
-        <w:t>This means that we will be creating a loadcase for the robots walking on the structure, and then a load case called DEAD for simply the structure standing on its own.</w:t>
-      </w:r>
-      <w:r>
-        <w:rPr>
-          <w:rFonts w:ascii="Times New Roman" w:hAnsi="Times New Roman" w:cs="Times New Roman"/>
-        </w:rPr>
-        <w:t xml:space="preserve"> The robot loadcase is named “ROBOTS” as specified in sap2000.variables</w:t>
+        <w:t xml:space="preserve">This means that we will be creating a </w:t>
+      </w:r>
+      <w:proofErr w:type="spellStart"/>
+      <w:r>
+        <w:rPr>
+          <w:rFonts w:ascii="Times New Roman" w:hAnsi="Times New Roman" w:cs="Times New Roman"/>
+        </w:rPr>
+        <w:t>loadcase</w:t>
+      </w:r>
+      <w:proofErr w:type="spellEnd"/>
+      <w:r>
+        <w:rPr>
+          <w:rFonts w:ascii="Times New Roman" w:hAnsi="Times New Roman" w:cs="Times New Roman"/>
+        </w:rPr>
+        <w:t xml:space="preserve"> for the robots walking on the structure, and then a load case called DEAD for simply the structure standing on its own.</w:t>
+      </w:r>
+      <w:r>
+        <w:rPr>
+          <w:rFonts w:ascii="Times New Roman" w:hAnsi="Times New Roman" w:cs="Times New Roman"/>
+        </w:rPr>
+        <w:t xml:space="preserve"> The robot </w:t>
+      </w:r>
+      <w:proofErr w:type="spellStart"/>
+      <w:r>
+        <w:rPr>
+          <w:rFonts w:ascii="Times New Roman" w:hAnsi="Times New Roman" w:cs="Times New Roman"/>
+        </w:rPr>
+        <w:t>loadcase</w:t>
+      </w:r>
+      <w:proofErr w:type="spellEnd"/>
+      <w:r>
+        <w:rPr>
+          <w:rFonts w:ascii="Times New Roman" w:hAnsi="Times New Roman" w:cs="Times New Roman"/>
+        </w:rPr>
+        <w:t xml:space="preserve"> is named “ROBOTS” as specified in sap2000.variables</w:t>
       </w:r>
     </w:p>
     <w:p>
@@ -2969,7 +4598,21 @@
         <w:rPr>
           <w:rFonts w:ascii="Times New Roman" w:hAnsi="Times New Roman" w:cs="Times New Roman"/>
         </w:rPr>
-        <w:t>The code for wandering around when not on the structure is still not implemented. The function is called “wander()”, but I don’t yet have a clear idea as to how to make the robots wonder. Here are a couple of proposed solutions:</w:t>
+        <w:t>The code for wandering around when not on the structure is still not implemented. The function is called “</w:t>
+      </w:r>
+      <w:proofErr w:type="gramStart"/>
+      <w:r>
+        <w:rPr>
+          <w:rFonts w:ascii="Times New Roman" w:hAnsi="Times New Roman" w:cs="Times New Roman"/>
+        </w:rPr>
+        <w:t>wander(</w:t>
+      </w:r>
+      <w:proofErr w:type="gramEnd"/>
+      <w:r>
+        <w:rPr>
+          <w:rFonts w:ascii="Times New Roman" w:hAnsi="Times New Roman" w:cs="Times New Roman"/>
+        </w:rPr>
+        <w:t>)”, but I don’t yet have a clear idea as to how to make the robots wonder. Here are a couple of proposed solutions:</w:t>
       </w:r>
     </w:p>
     <w:p>
@@ -2988,7 +4631,21 @@
         <w:rPr>
           <w:rFonts w:ascii="Times New Roman" w:hAnsi="Times New Roman" w:cs="Times New Roman"/>
         </w:rPr>
-        <w:t>The robot wanders around randomly. This is difficult because get_directions_info is programmed assuming that the robot is on the structure (the directions it returns only have to do with the directions allowed by the beam.)</w:t>
+        <w:t xml:space="preserve">The robot wanders around randomly. This is difficult because </w:t>
+      </w:r>
+      <w:proofErr w:type="spellStart"/>
+      <w:r>
+        <w:rPr>
+          <w:rFonts w:ascii="Times New Roman" w:hAnsi="Times New Roman" w:cs="Times New Roman"/>
+        </w:rPr>
+        <w:t>get_directions_info</w:t>
+      </w:r>
+      <w:proofErr w:type="spellEnd"/>
+      <w:r>
+        <w:rPr>
+          <w:rFonts w:ascii="Times New Roman" w:hAnsi="Times New Roman" w:cs="Times New Roman"/>
+        </w:rPr>
+        <w:t xml:space="preserve"> is programmed assuming that the robot is on the structure (the directions it returns only have to do with the directions allowed by the beam.)</w:t>
       </w:r>
     </w:p>
     <w:p>
@@ -3007,7 +4664,21 @@
         <w:rPr>
           <w:rFonts w:ascii="Times New Roman" w:hAnsi="Times New Roman" w:cs="Times New Roman"/>
         </w:rPr>
-        <w:t>Possible solutions: If get_directions_info returns empty, then chose a random direction that still maintains the robot within the positive octant.</w:t>
+        <w:t xml:space="preserve">Possible solutions: If </w:t>
+      </w:r>
+      <w:proofErr w:type="spellStart"/>
+      <w:r>
+        <w:rPr>
+          <w:rFonts w:ascii="Times New Roman" w:hAnsi="Times New Roman" w:cs="Times New Roman"/>
+        </w:rPr>
+        <w:t>get_directions_info</w:t>
+      </w:r>
+      <w:proofErr w:type="spellEnd"/>
+      <w:r>
+        <w:rPr>
+          <w:rFonts w:ascii="Times New Roman" w:hAnsi="Times New Roman" w:cs="Times New Roman"/>
+        </w:rPr>
+        <w:t xml:space="preserve"> returns empty, then chose a random direction that still maintains the robot within the positive octant.</w:t>
       </w:r>
     </w:p>
     <w:p>
@@ -3109,7 +4780,37 @@
         <w:rPr>
           <w:rFonts w:ascii="Times New Roman" w:hAnsi="Times New Roman" w:cs="Times New Roman"/>
         </w:rPr>
-        <w:t>The robot wanders around randomly, except when there is a beam within one timestep of it’s location. When there is, (and this beam must have a zero z-component), the robot has a 50% chance of moving onto the beam and off</w:t>
+        <w:t xml:space="preserve">The robot wanders around randomly, except when there is a beam within one </w:t>
+      </w:r>
+      <w:proofErr w:type="spellStart"/>
+      <w:r>
+        <w:rPr>
+          <w:rFonts w:ascii="Times New Roman" w:hAnsi="Times New Roman" w:cs="Times New Roman"/>
+        </w:rPr>
+        <w:t>timestep</w:t>
+      </w:r>
+      <w:proofErr w:type="spellEnd"/>
+      <w:r>
+        <w:rPr>
+          <w:rFonts w:ascii="Times New Roman" w:hAnsi="Times New Roman" w:cs="Times New Roman"/>
+        </w:rPr>
+        <w:t xml:space="preserve"> of </w:t>
+      </w:r>
+      <w:proofErr w:type="spellStart"/>
+      <w:proofErr w:type="gramStart"/>
+      <w:r>
+        <w:rPr>
+          <w:rFonts w:ascii="Times New Roman" w:hAnsi="Times New Roman" w:cs="Times New Roman"/>
+        </w:rPr>
+        <w:t>it’s</w:t>
+      </w:r>
+      <w:proofErr w:type="spellEnd"/>
+      <w:proofErr w:type="gramEnd"/>
+      <w:r>
+        <w:rPr>
+          <w:rFonts w:ascii="Times New Roman" w:hAnsi="Times New Roman" w:cs="Times New Roman"/>
+        </w:rPr>
+        <w:t xml:space="preserve"> location. When there is, (and this beam must have a zero z-component), the robot has a 50% chance of moving onto the beam and off</w:t>
       </w:r>
     </w:p>
     <w:p>
@@ -3151,7 +4852,21 @@
         <w:rPr>
           <w:rFonts w:ascii="Times New Roman" w:hAnsi="Times New Roman" w:cs="Times New Roman"/>
         </w:rPr>
-        <w:t xml:space="preserve">Major revision to the codebase in order to incorporate the ability for beams to contain the joints. This is how it goes down, as of now. </w:t>
+        <w:t xml:space="preserve">Major revision to </w:t>
+      </w:r>
+      <w:proofErr w:type="gramStart"/>
+      <w:r>
+        <w:rPr>
+          <w:rFonts w:ascii="Times New Roman" w:hAnsi="Times New Roman" w:cs="Times New Roman"/>
+        </w:rPr>
+        <w:t>the codebase</w:t>
+      </w:r>
+      <w:proofErr w:type="gramEnd"/>
+      <w:r>
+        <w:rPr>
+          <w:rFonts w:ascii="Times New Roman" w:hAnsi="Times New Roman" w:cs="Times New Roman"/>
+        </w:rPr>
+        <w:t xml:space="preserve"> in order to incorporate the ability for beams to contain the joints. This is how it goes down, as of now. </w:t>
       </w:r>
     </w:p>
     <w:p>
@@ -3189,7 +4904,49 @@
         <w:rPr>
           <w:rFonts w:ascii="Times New Roman" w:hAnsi="Times New Roman" w:cs="Times New Roman"/>
         </w:rPr>
-        <w:t>This file contains the class Beam. A beam is basically what we had before, except that it also contains additional information. Beams store information pertaining to the locations where other beams have a junction. This information is contained inside of the self.joints. Additionally, the class is broken down as follows. This class replaces the dictionary we previously used to store information on beams (ie, beam[name] = name, beam[endpoints] = endpoints) with the following structure.</w:t>
+        <w:t xml:space="preserve">This file contains the class Beam. A beam is basically what we had before, except that it also contains additional information. Beams store information pertaining to the locations where other beams have a junction. This information is contained inside of the </w:t>
+      </w:r>
+      <w:proofErr w:type="spellStart"/>
+      <w:r>
+        <w:rPr>
+          <w:rFonts w:ascii="Times New Roman" w:hAnsi="Times New Roman" w:cs="Times New Roman"/>
+        </w:rPr>
+        <w:t>self.joints</w:t>
+      </w:r>
+      <w:proofErr w:type="spellEnd"/>
+      <w:r>
+        <w:rPr>
+          <w:rFonts w:ascii="Times New Roman" w:hAnsi="Times New Roman" w:cs="Times New Roman"/>
+        </w:rPr>
+        <w:t>. Additionally, the class is broken down as follows. This class replaces the dictionary we previously used to store information on beams (</w:t>
+      </w:r>
+      <w:proofErr w:type="spellStart"/>
+      <w:r>
+        <w:rPr>
+          <w:rFonts w:ascii="Times New Roman" w:hAnsi="Times New Roman" w:cs="Times New Roman"/>
+        </w:rPr>
+        <w:t>ie</w:t>
+      </w:r>
+      <w:proofErr w:type="spellEnd"/>
+      <w:r>
+        <w:rPr>
+          <w:rFonts w:ascii="Times New Roman" w:hAnsi="Times New Roman" w:cs="Times New Roman"/>
+        </w:rPr>
+        <w:t xml:space="preserve">, </w:t>
+      </w:r>
+      <w:proofErr w:type="gramStart"/>
+      <w:r>
+        <w:rPr>
+          <w:rFonts w:ascii="Times New Roman" w:hAnsi="Times New Roman" w:cs="Times New Roman"/>
+        </w:rPr>
+        <w:t>beam[</w:t>
+      </w:r>
+      <w:proofErr w:type="gramEnd"/>
+      <w:r>
+        <w:rPr>
+          <w:rFonts w:ascii="Times New Roman" w:hAnsi="Times New Roman" w:cs="Times New Roman"/>
+        </w:rPr>
+        <w:t>name] = name, beam[endpoints] = endpoints) with the following structure.</w:t>
       </w:r>
     </w:p>
     <w:p>
@@ -3223,11 +4980,47 @@
           <w:rFonts w:ascii="Times New Roman" w:hAnsi="Times New Roman" w:cs="Times New Roman"/>
         </w:rPr>
       </w:pPr>
-      <w:r>
-        <w:rPr>
-          <w:rFonts w:ascii="Times New Roman" w:hAnsi="Times New Roman" w:cs="Times New Roman"/>
-        </w:rPr>
-        <w:t>Beam.endpoints = (i=i-end coordinates, j=j-end coordinates)</w:t>
+      <w:proofErr w:type="spellStart"/>
+      <w:r>
+        <w:rPr>
+          <w:rFonts w:ascii="Times New Roman" w:hAnsi="Times New Roman" w:cs="Times New Roman"/>
+        </w:rPr>
+        <w:t>Beam.endpoints</w:t>
+      </w:r>
+      <w:proofErr w:type="spellEnd"/>
+      <w:r>
+        <w:rPr>
+          <w:rFonts w:ascii="Times New Roman" w:hAnsi="Times New Roman" w:cs="Times New Roman"/>
+        </w:rPr>
+        <w:t xml:space="preserve"> = (</w:t>
+      </w:r>
+      <w:proofErr w:type="spellStart"/>
+      <w:r>
+        <w:rPr>
+          <w:rFonts w:ascii="Times New Roman" w:hAnsi="Times New Roman" w:cs="Times New Roman"/>
+        </w:rPr>
+        <w:t>i</w:t>
+      </w:r>
+      <w:proofErr w:type="spellEnd"/>
+      <w:r>
+        <w:rPr>
+          <w:rFonts w:ascii="Times New Roman" w:hAnsi="Times New Roman" w:cs="Times New Roman"/>
+        </w:rPr>
+        <w:t>=</w:t>
+      </w:r>
+      <w:proofErr w:type="spellStart"/>
+      <w:r>
+        <w:rPr>
+          <w:rFonts w:ascii="Times New Roman" w:hAnsi="Times New Roman" w:cs="Times New Roman"/>
+        </w:rPr>
+        <w:t>i</w:t>
+      </w:r>
+      <w:proofErr w:type="spellEnd"/>
+      <w:r>
+        <w:rPr>
+          <w:rFonts w:ascii="Times New Roman" w:hAnsi="Times New Roman" w:cs="Times New Roman"/>
+        </w:rPr>
+        <w:t>-end coordinates, j=j-end coordinates)</w:t>
       </w:r>
     </w:p>
     <w:p>
@@ -3261,11 +5054,19 @@
           <w:rFonts w:ascii="Times New Roman" w:hAnsi="Times New Roman" w:cs="Times New Roman"/>
         </w:rPr>
       </w:pPr>
-      <w:r>
-        <w:rPr>
-          <w:rFonts w:ascii="Times New Roman" w:hAnsi="Times New Roman" w:cs="Times New Roman"/>
-        </w:rPr>
-        <w:t>Beam.joints which is a dictionary indexed by the coordinates of the joints. Each coordinate contains a list of the names of the respective beams that intersect the current beam at that point</w:t>
+      <w:proofErr w:type="spellStart"/>
+      <w:r>
+        <w:rPr>
+          <w:rFonts w:ascii="Times New Roman" w:hAnsi="Times New Roman" w:cs="Times New Roman"/>
+        </w:rPr>
+        <w:t>Beam.joints</w:t>
+      </w:r>
+      <w:proofErr w:type="spellEnd"/>
+      <w:r>
+        <w:rPr>
+          <w:rFonts w:ascii="Times New Roman" w:hAnsi="Times New Roman" w:cs="Times New Roman"/>
+        </w:rPr>
+        <w:t xml:space="preserve"> which is a dictionary indexed by the coordinates of the joints. Each coordinate contains a list of the names of the respective beams that intersect the current beam at that point</w:t>
       </w:r>
     </w:p>
     <w:p>
@@ -3304,11 +5105,75 @@
           <w:rFonts w:ascii="Times New Roman" w:hAnsi="Times New Roman" w:cs="Times New Roman"/>
         </w:rPr>
       </w:pPr>
-      <w:r>
-        <w:rPr>
-          <w:rFonts w:ascii="Times New Roman" w:hAnsi="Times New Roman" w:cs="Times New Roman"/>
-        </w:rPr>
-        <w:t>Beginning work on construction. Seems like a lot of functions from movable are going to be overwritten in order to add the tendency to move upwards. Unless I just edit the code directly in movable, which is always a nice possibility. Might factor it out into more classes. (MovableBase) and (MovableUp)</w:t>
+      <w:proofErr w:type="gramStart"/>
+      <w:r>
+        <w:rPr>
+          <w:rFonts w:ascii="Times New Roman" w:hAnsi="Times New Roman" w:cs="Times New Roman"/>
+        </w:rPr>
+        <w:t>Beginning work on construction.</w:t>
+      </w:r>
+      <w:proofErr w:type="gramEnd"/>
+      <w:r>
+        <w:rPr>
+          <w:rFonts w:ascii="Times New Roman" w:hAnsi="Times New Roman" w:cs="Times New Roman"/>
+        </w:rPr>
+        <w:t xml:space="preserve"> </w:t>
+      </w:r>
+      <w:proofErr w:type="gramStart"/>
+      <w:r>
+        <w:rPr>
+          <w:rFonts w:ascii="Times New Roman" w:hAnsi="Times New Roman" w:cs="Times New Roman"/>
+        </w:rPr>
+        <w:t>Seems like a lot of functions from movable are going to be overwritten in order to add the tendency to move upwards.</w:t>
+      </w:r>
+      <w:proofErr w:type="gramEnd"/>
+      <w:r>
+        <w:rPr>
+          <w:rFonts w:ascii="Times New Roman" w:hAnsi="Times New Roman" w:cs="Times New Roman"/>
+        </w:rPr>
+        <w:t xml:space="preserve"> Unless I just edit the code directly in movable, which is always a nice possibility. </w:t>
+      </w:r>
+      <w:proofErr w:type="gramStart"/>
+      <w:r>
+        <w:rPr>
+          <w:rFonts w:ascii="Times New Roman" w:hAnsi="Times New Roman" w:cs="Times New Roman"/>
+        </w:rPr>
+        <w:t>Might factor it out into more classes.</w:t>
+      </w:r>
+      <w:proofErr w:type="gramEnd"/>
+      <w:r>
+        <w:rPr>
+          <w:rFonts w:ascii="Times New Roman" w:hAnsi="Times New Roman" w:cs="Times New Roman"/>
+        </w:rPr>
+        <w:t xml:space="preserve"> (</w:t>
+      </w:r>
+      <w:proofErr w:type="spellStart"/>
+      <w:r>
+        <w:rPr>
+          <w:rFonts w:ascii="Times New Roman" w:hAnsi="Times New Roman" w:cs="Times New Roman"/>
+        </w:rPr>
+        <w:t>MovableBase</w:t>
+      </w:r>
+      <w:proofErr w:type="spellEnd"/>
+      <w:r>
+        <w:rPr>
+          <w:rFonts w:ascii="Times New Roman" w:hAnsi="Times New Roman" w:cs="Times New Roman"/>
+        </w:rPr>
+        <w:t>) and (</w:t>
+      </w:r>
+      <w:proofErr w:type="spellStart"/>
+      <w:r>
+        <w:rPr>
+          <w:rFonts w:ascii="Times New Roman" w:hAnsi="Times New Roman" w:cs="Times New Roman"/>
+        </w:rPr>
+        <w:t>MovableUp</w:t>
+      </w:r>
+      <w:proofErr w:type="spellEnd"/>
+      <w:r>
+        <w:rPr>
+          <w:rFonts w:ascii="Times New Roman" w:hAnsi="Times New Roman" w:cs="Times New Roman"/>
+        </w:rPr>
+        <w:t>)</w:t>
       </w:r>
     </w:p>
     <w:p>
@@ -3323,11 +5188,33 @@
           <w:rFonts w:ascii="Times New Roman" w:hAnsi="Times New Roman" w:cs="Times New Roman"/>
         </w:rPr>
       </w:pPr>
-      <w:r>
-        <w:rPr>
-          <w:rFonts w:ascii="Times New Roman" w:hAnsi="Times New Roman" w:cs="Times New Roman"/>
-        </w:rPr>
-        <w:t xml:space="preserve">MovableBase will contain all of the helper functions which I think are ready for completion. MovableUp will </w:t>
+      <w:proofErr w:type="spellStart"/>
+      <w:r>
+        <w:rPr>
+          <w:rFonts w:ascii="Times New Roman" w:hAnsi="Times New Roman" w:cs="Times New Roman"/>
+        </w:rPr>
+        <w:t>MovableBase</w:t>
+      </w:r>
+      <w:proofErr w:type="spellEnd"/>
+      <w:r>
+        <w:rPr>
+          <w:rFonts w:ascii="Times New Roman" w:hAnsi="Times New Roman" w:cs="Times New Roman"/>
+        </w:rPr>
+        <w:t xml:space="preserve"> will contain all of the helper functions which I think are ready for completion. </w:t>
+      </w:r>
+      <w:proofErr w:type="spellStart"/>
+      <w:r>
+        <w:rPr>
+          <w:rFonts w:ascii="Times New Roman" w:hAnsi="Times New Roman" w:cs="Times New Roman"/>
+        </w:rPr>
+        <w:t>MovableUp</w:t>
+      </w:r>
+      <w:proofErr w:type="spellEnd"/>
+      <w:r>
+        <w:rPr>
+          <w:rFonts w:ascii="Times New Roman" w:hAnsi="Times New Roman" w:cs="Times New Roman"/>
+        </w:rPr>
+        <w:t xml:space="preserve"> will </w:t>
       </w:r>
     </w:p>
     <w:p>
@@ -3384,7 +5271,21 @@
         <w:rPr>
           <w:rFonts w:ascii="Times New Roman" w:hAnsi="Times New Roman" w:cs="Times New Roman"/>
         </w:rPr>
-        <w:t>Moving in a random direction now means that the robot moves in a straight line until it hits the ends of  the box (then it changes direction to another random direction), unless it finds a beam somewhere near it.</w:t>
+        <w:t xml:space="preserve">Moving in a random direction now means that the robot moves in a straight line until it hits the ends </w:t>
+      </w:r>
+      <w:proofErr w:type="gramStart"/>
+      <w:r>
+        <w:rPr>
+          <w:rFonts w:ascii="Times New Roman" w:hAnsi="Times New Roman" w:cs="Times New Roman"/>
+        </w:rPr>
+        <w:t>of  the</w:t>
+      </w:r>
+      <w:proofErr w:type="gramEnd"/>
+      <w:r>
+        <w:rPr>
+          <w:rFonts w:ascii="Times New Roman" w:hAnsi="Times New Roman" w:cs="Times New Roman"/>
+        </w:rPr>
+        <w:t xml:space="preserve"> box (then it changes direction to another random direction), unless it finds a beam somewhere near it.</w:t>
       </w:r>
     </w:p>
     <w:p>
@@ -3413,11 +5314,19 @@
           <w:rFonts w:ascii="Times New Roman" w:hAnsi="Times New Roman" w:cs="Times New Roman"/>
         </w:rPr>
       </w:pPr>
-      <w:r>
-        <w:rPr>
-          <w:rFonts w:ascii="Times New Roman" w:hAnsi="Times New Roman" w:cs="Times New Roman"/>
-        </w:rPr>
-        <w:t xml:space="preserve">SapObject.SapModel.DesignSteel.GetSummary Results </w:t>
+      <w:proofErr w:type="spellStart"/>
+      <w:r>
+        <w:rPr>
+          <w:rFonts w:ascii="Times New Roman" w:hAnsi="Times New Roman" w:cs="Times New Roman"/>
+        </w:rPr>
+        <w:t>SapObject.SapModel.DesignSteel.GetSummary</w:t>
+      </w:r>
+      <w:proofErr w:type="spellEnd"/>
+      <w:r>
+        <w:rPr>
+          <w:rFonts w:ascii="Times New Roman" w:hAnsi="Times New Roman" w:cs="Times New Roman"/>
+        </w:rPr>
+        <w:t xml:space="preserve"> Results </w:t>
       </w:r>
     </w:p>
     <w:p>
@@ -3531,8 +5440,16 @@
         <w:rPr>
           <w:rFonts w:ascii="Times New Roman" w:hAnsi="Times New Roman" w:cs="Times New Roman"/>
         </w:rPr>
-        <w:t>Minor beam-column capacity raio</w:t>
-      </w:r>
+        <w:t xml:space="preserve">Minor beam-column capacity </w:t>
+      </w:r>
+      <w:proofErr w:type="spellStart"/>
+      <w:r>
+        <w:rPr>
+          <w:rFonts w:ascii="Times New Roman" w:hAnsi="Times New Roman" w:cs="Times New Roman"/>
+        </w:rPr>
+        <w:t>raio</w:t>
+      </w:r>
+      <w:proofErr w:type="spellEnd"/>
     </w:p>
     <w:p>
       <w:pPr>
@@ -3565,12 +5482,14 @@
           <w:rFonts w:ascii="Times New Roman" w:hAnsi="Times New Roman" w:cs="Times New Roman"/>
         </w:rPr>
       </w:pPr>
+      <w:proofErr w:type="spellStart"/>
       <w:r>
         <w:rPr>
           <w:rFonts w:ascii="Times New Roman" w:hAnsi="Times New Roman" w:cs="Times New Roman"/>
         </w:rPr>
         <w:t>SapObject.SapModel.DesignSteel.VerifySections</w:t>
       </w:r>
+      <w:proofErr w:type="spellEnd"/>
     </w:p>
     <w:p>
       <w:pPr>
@@ -3637,35 +5556,51 @@
           <w:rFonts w:ascii="Times New Roman" w:hAnsi="Times New Roman" w:cs="Times New Roman"/>
         </w:rPr>
       </w:pPr>
-      <w:r>
-        <w:rPr>
-          <w:rFonts w:ascii="Times New Roman" w:hAnsi="Times New Roman" w:cs="Times New Roman"/>
-        </w:rPr>
-        <w:t xml:space="preserve">Worked mostly on deciding how to get the construction down. The robot will wiggle around the beam, starting from a vertical direction, and position it as soon as it hits another beam. This is the basic idea of construction. Since the robot can only build upwards, it means that it has to climb back down if it needs to reinforce and area somewhere. </w:t>
-      </w:r>
-    </w:p>
-    <w:p>
-      <w:pPr>
-        <w:pStyle w:val="ListParagraph"/>
-        <w:spacing w:line="360" w:lineRule="auto"/>
-        <w:rPr>
-          <w:rFonts w:ascii="Times New Roman" w:hAnsi="Times New Roman" w:cs="Times New Roman"/>
-        </w:rPr>
-      </w:pPr>
-    </w:p>
-    <w:p>
-      <w:pPr>
-        <w:pStyle w:val="ListParagraph"/>
-        <w:spacing w:line="360" w:lineRule="auto"/>
-        <w:rPr>
-          <w:rFonts w:ascii="Times New Roman" w:hAnsi="Times New Roman" w:cs="Times New Roman"/>
-        </w:rPr>
-      </w:pPr>
-      <w:r>
-        <w:rPr>
-          <w:rFonts w:ascii="Times New Roman" w:hAnsi="Times New Roman" w:cs="Times New Roman"/>
-        </w:rPr>
-        <w:t>Back to the building. The steps taken are as follows.</w:t>
+      <w:proofErr w:type="gramStart"/>
+      <w:r>
+        <w:rPr>
+          <w:rFonts w:ascii="Times New Roman" w:hAnsi="Times New Roman" w:cs="Times New Roman"/>
+        </w:rPr>
+        <w:t>Worked mostly on deciding how to get the construction down.</w:t>
+      </w:r>
+      <w:proofErr w:type="gramEnd"/>
+      <w:r>
+        <w:rPr>
+          <w:rFonts w:ascii="Times New Roman" w:hAnsi="Times New Roman" w:cs="Times New Roman"/>
+        </w:rPr>
+        <w:t xml:space="preserve"> The robot will wiggle around the beam, starting from a vertical direction, and position it as soon as it hits another beam. This is the basic idea of construction. Since the robot can only build upwards, it means that it has to climb back down if it needs to reinforce and area somewhere. </w:t>
+      </w:r>
+    </w:p>
+    <w:p>
+      <w:pPr>
+        <w:pStyle w:val="ListParagraph"/>
+        <w:spacing w:line="360" w:lineRule="auto"/>
+        <w:rPr>
+          <w:rFonts w:ascii="Times New Roman" w:hAnsi="Times New Roman" w:cs="Times New Roman"/>
+        </w:rPr>
+      </w:pPr>
+    </w:p>
+    <w:p>
+      <w:pPr>
+        <w:pStyle w:val="ListParagraph"/>
+        <w:spacing w:line="360" w:lineRule="auto"/>
+        <w:rPr>
+          <w:rFonts w:ascii="Times New Roman" w:hAnsi="Times New Roman" w:cs="Times New Roman"/>
+        </w:rPr>
+      </w:pPr>
+      <w:proofErr w:type="gramStart"/>
+      <w:r>
+        <w:rPr>
+          <w:rFonts w:ascii="Times New Roman" w:hAnsi="Times New Roman" w:cs="Times New Roman"/>
+        </w:rPr>
+        <w:t>Back to the building.</w:t>
+      </w:r>
+      <w:proofErr w:type="gramEnd"/>
+      <w:r>
+        <w:rPr>
+          <w:rFonts w:ascii="Times New Roman" w:hAnsi="Times New Roman" w:cs="Times New Roman"/>
+        </w:rPr>
+        <w:t xml:space="preserve"> The steps taken are as follows.</w:t>
       </w:r>
     </w:p>
     <w:p>
@@ -3767,7 +5702,21 @@
         <w:rPr>
           <w:rFonts w:ascii="Times New Roman" w:hAnsi="Times New Roman" w:cs="Times New Roman"/>
         </w:rPr>
-        <w:t>The robot then wiggles a beam vertically up until it matches another beam (or if it doesn’t find a beam within a suitable angle, it just sets the beam down as specified in construction.beam. Here is a more detailed explanation of the process:</w:t>
+        <w:t xml:space="preserve">The robot then wiggles a beam vertically up until it matches another beam (or if it doesn’t find a beam within a suitable angle, it just sets the beam down as specified in </w:t>
+      </w:r>
+      <w:proofErr w:type="spellStart"/>
+      <w:r>
+        <w:rPr>
+          <w:rFonts w:ascii="Times New Roman" w:hAnsi="Times New Roman" w:cs="Times New Roman"/>
+        </w:rPr>
+        <w:t>construction.beam</w:t>
+      </w:r>
+      <w:proofErr w:type="spellEnd"/>
+      <w:r>
+        <w:rPr>
+          <w:rFonts w:ascii="Times New Roman" w:hAnsi="Times New Roman" w:cs="Times New Roman"/>
+        </w:rPr>
+        <w:t>. Here is a more detailed explanation of the process:</w:t>
       </w:r>
     </w:p>
     <w:p>
@@ -3868,7 +5817,21 @@
         <w:rPr>
           <w:rFonts w:ascii="Times New Roman" w:hAnsi="Times New Roman" w:cs="Times New Roman"/>
         </w:rPr>
-        <w:t>The robot always places the beam with the smallest ration (ie, largest angle)</w:t>
+        <w:t>The robot always places the beam with the smallest ration (</w:t>
+      </w:r>
+      <w:proofErr w:type="spellStart"/>
+      <w:r>
+        <w:rPr>
+          <w:rFonts w:ascii="Times New Roman" w:hAnsi="Times New Roman" w:cs="Times New Roman"/>
+        </w:rPr>
+        <w:t>ie</w:t>
+      </w:r>
+      <w:proofErr w:type="spellEnd"/>
+      <w:r>
+        <w:rPr>
+          <w:rFonts w:ascii="Times New Roman" w:hAnsi="Times New Roman" w:cs="Times New Roman"/>
+        </w:rPr>
+        <w:t>, largest angle)</w:t>
       </w:r>
     </w:p>
     <w:p>
@@ -4039,7 +6002,21 @@
         <w:rPr>
           <w:rFonts w:ascii="Times New Roman" w:hAnsi="Times New Roman" w:cs="Times New Roman"/>
         </w:rPr>
-        <w:t>Using the two endpoints, we construct a line in vector form (initial point + direction_vector * constant). We do this for both lines.</w:t>
+        <w:t xml:space="preserve">Using the two endpoints, we construct a line in vector form (initial point + </w:t>
+      </w:r>
+      <w:proofErr w:type="spellStart"/>
+      <w:r>
+        <w:rPr>
+          <w:rFonts w:ascii="Times New Roman" w:hAnsi="Times New Roman" w:cs="Times New Roman"/>
+        </w:rPr>
+        <w:t>direction_vector</w:t>
+      </w:r>
+      <w:proofErr w:type="spellEnd"/>
+      <w:r>
+        <w:rPr>
+          <w:rFonts w:ascii="Times New Roman" w:hAnsi="Times New Roman" w:cs="Times New Roman"/>
+        </w:rPr>
+        <w:t xml:space="preserve"> * constant). We do this for both lines.</w:t>
       </w:r>
     </w:p>
     <w:p>
@@ -4232,7 +6209,21 @@
         <w:rPr>
           <w:rFonts w:ascii="Times New Roman" w:hAnsi="Times New Roman" w:cs="Times New Roman"/>
         </w:rPr>
-        <w:t>In the cases where the lines are parallel, we return None. The hope is that the line will be caught when calculating the intersection with the sphere.</w:t>
+        <w:t xml:space="preserve">In the cases where the lines are parallel, we return </w:t>
+      </w:r>
+      <w:proofErr w:type="gramStart"/>
+      <w:r>
+        <w:rPr>
+          <w:rFonts w:ascii="Times New Roman" w:hAnsi="Times New Roman" w:cs="Times New Roman"/>
+        </w:rPr>
+        <w:t>None</w:t>
+      </w:r>
+      <w:proofErr w:type="gramEnd"/>
+      <w:r>
+        <w:rPr>
+          <w:rFonts w:ascii="Times New Roman" w:hAnsi="Times New Roman" w:cs="Times New Roman"/>
+        </w:rPr>
+        <w:t>. The hope is that the line will be caught when calculating the intersection with the sphere.</w:t>
       </w:r>
     </w:p>
     <w:p>
@@ -4252,7 +6243,21 @@
         <w:rPr>
           <w:rFonts w:ascii="Times New Roman" w:hAnsi="Times New Roman" w:cs="Times New Roman"/>
         </w:rPr>
-        <w:t>In the cases where the lines do intersect, depending on how the Boolean “segment” is set, either the two points are returned or the two closest endpoints are returned. Or something like that. Hopefully this isn’t the case often.</w:t>
+        <w:t xml:space="preserve">In the cases where the lines do intersect, depending on how the Boolean “segment” is set, either the two points are returned or the two closest endpoints are returned. Or something </w:t>
+      </w:r>
+      <w:proofErr w:type="gramStart"/>
+      <w:r>
+        <w:rPr>
+          <w:rFonts w:ascii="Times New Roman" w:hAnsi="Times New Roman" w:cs="Times New Roman"/>
+        </w:rPr>
+        <w:t>like</w:t>
+      </w:r>
+      <w:proofErr w:type="gramEnd"/>
+      <w:r>
+        <w:rPr>
+          <w:rFonts w:ascii="Times New Roman" w:hAnsi="Times New Roman" w:cs="Times New Roman"/>
+        </w:rPr>
+        <w:t xml:space="preserve"> that. Hopefully this isn’t the case often.</w:t>
       </w:r>
     </w:p>
     <w:p>
@@ -4297,7 +6302,21 @@
         <w:rPr>
           <w:rFonts w:ascii="Times New Roman" w:hAnsi="Times New Roman" w:cs="Times New Roman"/>
         </w:rPr>
-        <w:t xml:space="preserve">Intersection of the lines with the sphere has proved more difficult than previously expected. Still working on it. </w:t>
+        <w:t xml:space="preserve">Intersection of the lines with the sphere has proved more difficult than previously expected. </w:t>
+      </w:r>
+      <w:proofErr w:type="gramStart"/>
+      <w:r>
+        <w:rPr>
+          <w:rFonts w:ascii="Times New Roman" w:hAnsi="Times New Roman" w:cs="Times New Roman"/>
+        </w:rPr>
+        <w:t>Still working on it.</w:t>
+      </w:r>
+      <w:proofErr w:type="gramEnd"/>
+      <w:r>
+        <w:rPr>
+          <w:rFonts w:ascii="Times New Roman" w:hAnsi="Times New Roman" w:cs="Times New Roman"/>
+        </w:rPr>
+        <w:t xml:space="preserve"> </w:t>
       </w:r>
     </w:p>
     <w:p>
@@ -4308,12 +6327,48 @@
           <w:rFonts w:ascii="Times New Roman" w:hAnsi="Times New Roman" w:cs="Times New Roman"/>
         </w:rPr>
       </w:pPr>
+      <w:proofErr w:type="gramStart"/>
       <w:r>
         <w:rPr>
           <w:rFonts w:ascii="Times New Roman" w:hAnsi="Times New Roman" w:cs="Times New Roman"/>
         </w:rPr>
         <w:lastRenderedPageBreak/>
-        <w:t>Adding the properties of the material. Moved around a lot of the code inside of main.py so that we now have a way to run the simulation multiple times without relaunching the SAP 2000 Program. A few issues that have been fixed:</w:t>
+        <w:t>Adding the properties of the material.</w:t>
+      </w:r>
+      <w:proofErr w:type="gramEnd"/>
+      <w:r>
+        <w:rPr>
+          <w:rFonts w:ascii="Times New Roman" w:hAnsi="Times New Roman" w:cs="Times New Roman"/>
+        </w:rPr>
+        <w:t xml:space="preserve"> </w:t>
+      </w:r>
+      <w:proofErr w:type="gramStart"/>
+      <w:r>
+        <w:rPr>
+          <w:rFonts w:ascii="Times New Roman" w:hAnsi="Times New Roman" w:cs="Times New Roman"/>
+        </w:rPr>
+        <w:t xml:space="preserve">Moved around a lot of the code inside of main.py so that we now have a way to run the simulation multiple times without </w:t>
+      </w:r>
+      <w:proofErr w:type="spellStart"/>
+      <w:r>
+        <w:rPr>
+          <w:rFonts w:ascii="Times New Roman" w:hAnsi="Times New Roman" w:cs="Times New Roman"/>
+        </w:rPr>
+        <w:t>relaunching</w:t>
+      </w:r>
+      <w:proofErr w:type="spellEnd"/>
+      <w:r>
+        <w:rPr>
+          <w:rFonts w:ascii="Times New Roman" w:hAnsi="Times New Roman" w:cs="Times New Roman"/>
+        </w:rPr>
+        <w:t xml:space="preserve"> the SAP 2000 Program.</w:t>
+      </w:r>
+      <w:proofErr w:type="gramEnd"/>
+      <w:r>
+        <w:rPr>
+          <w:rFonts w:ascii="Times New Roman" w:hAnsi="Times New Roman" w:cs="Times New Roman"/>
+        </w:rPr>
+        <w:t xml:space="preserve"> A few issues that have been fixed:</w:t>
       </w:r>
     </w:p>
     <w:p>
@@ -4392,7 +6447,21 @@
         <w:rPr>
           <w:rFonts w:ascii="Times New Roman" w:hAnsi="Times New Roman" w:cs="Times New Roman"/>
         </w:rPr>
-        <w:t xml:space="preserve"> act on that decision. Therefore, the functions that decide whether to construct or not, on in which direction to move, have been rewritten to run first (when the colony’s decide() method is called) and store that information within the robot.</w:t>
+        <w:t xml:space="preserve"> act on that decision. Therefore, the functions that decide whether to construct or not, on in which direction to move, have been rewritten to run first (when the colony’s </w:t>
+      </w:r>
+      <w:proofErr w:type="gramStart"/>
+      <w:r>
+        <w:rPr>
+          <w:rFonts w:ascii="Times New Roman" w:hAnsi="Times New Roman" w:cs="Times New Roman"/>
+        </w:rPr>
+        <w:t>decide(</w:t>
+      </w:r>
+      <w:proofErr w:type="gramEnd"/>
+      <w:r>
+        <w:rPr>
+          <w:rFonts w:ascii="Times New Roman" w:hAnsi="Times New Roman" w:cs="Times New Roman"/>
+        </w:rPr>
+        <w:t>) method is called) and store that information within the robot.</w:t>
       </w:r>
     </w:p>
     <w:p>
@@ -4425,7 +6494,21 @@
         <w:rPr>
           <w:rFonts w:ascii="Times New Roman" w:hAnsi="Times New Roman" w:cs="Times New Roman"/>
         </w:rPr>
-        <w:t xml:space="preserve"> way to to access them again).</w:t>
+        <w:t xml:space="preserve"> way to </w:t>
+      </w:r>
+      <w:proofErr w:type="spellStart"/>
+      <w:r>
+        <w:rPr>
+          <w:rFonts w:ascii="Times New Roman" w:hAnsi="Times New Roman" w:cs="Times New Roman"/>
+        </w:rPr>
+        <w:t>to</w:t>
+      </w:r>
+      <w:proofErr w:type="spellEnd"/>
+      <w:r>
+        <w:rPr>
+          <w:rFonts w:ascii="Times New Roman" w:hAnsi="Times New Roman" w:cs="Times New Roman"/>
+        </w:rPr>
+        <w:t xml:space="preserve"> access them again).</w:t>
       </w:r>
     </w:p>
     <w:p>
@@ -4445,7 +6528,35 @@
         <w:rPr>
           <w:rFonts w:ascii="Times New Roman" w:hAnsi="Times New Roman" w:cs="Times New Roman"/>
         </w:rPr>
-        <w:t xml:space="preserve">The colony’s act() method is called, which calls each of the robot’s do_action() method. </w:t>
+        <w:t xml:space="preserve">The colony’s </w:t>
+      </w:r>
+      <w:proofErr w:type="gramStart"/>
+      <w:r>
+        <w:rPr>
+          <w:rFonts w:ascii="Times New Roman" w:hAnsi="Times New Roman" w:cs="Times New Roman"/>
+        </w:rPr>
+        <w:t>act(</w:t>
+      </w:r>
+      <w:proofErr w:type="gramEnd"/>
+      <w:r>
+        <w:rPr>
+          <w:rFonts w:ascii="Times New Roman" w:hAnsi="Times New Roman" w:cs="Times New Roman"/>
+        </w:rPr>
+        <w:t xml:space="preserve">) method is called, which calls each of the robot’s </w:t>
+      </w:r>
+      <w:proofErr w:type="spellStart"/>
+      <w:r>
+        <w:rPr>
+          <w:rFonts w:ascii="Times New Roman" w:hAnsi="Times New Roman" w:cs="Times New Roman"/>
+        </w:rPr>
+        <w:t>do_action</w:t>
+      </w:r>
+      <w:proofErr w:type="spellEnd"/>
+      <w:r>
+        <w:rPr>
+          <w:rFonts w:ascii="Times New Roman" w:hAnsi="Times New Roman" w:cs="Times New Roman"/>
+        </w:rPr>
+        <w:t xml:space="preserve">() method. </w:t>
       </w:r>
     </w:p>
     <w:p>
@@ -4461,11 +6572,33 @@
           <w:rFonts w:ascii="Times New Roman" w:hAnsi="Times New Roman" w:cs="Times New Roman"/>
         </w:rPr>
       </w:pPr>
-      <w:r>
-        <w:rPr>
-          <w:rFonts w:ascii="Times New Roman" w:hAnsi="Times New Roman" w:cs="Times New Roman"/>
-        </w:rPr>
-        <w:t>do_action() looks at the information stored by decide() and performs whatever it tells it to. This includes moving (adding a new load and removing a load)</w:t>
+      <w:proofErr w:type="spellStart"/>
+      <w:r>
+        <w:rPr>
+          <w:rFonts w:ascii="Times New Roman" w:hAnsi="Times New Roman" w:cs="Times New Roman"/>
+        </w:rPr>
+        <w:t>do_</w:t>
+      </w:r>
+      <w:proofErr w:type="gramStart"/>
+      <w:r>
+        <w:rPr>
+          <w:rFonts w:ascii="Times New Roman" w:hAnsi="Times New Roman" w:cs="Times New Roman"/>
+        </w:rPr>
+        <w:t>action</w:t>
+      </w:r>
+      <w:proofErr w:type="spellEnd"/>
+      <w:r>
+        <w:rPr>
+          <w:rFonts w:ascii="Times New Roman" w:hAnsi="Times New Roman" w:cs="Times New Roman"/>
+        </w:rPr>
+        <w:t>(</w:t>
+      </w:r>
+      <w:proofErr w:type="gramEnd"/>
+      <w:r>
+        <w:rPr>
+          <w:rFonts w:ascii="Times New Roman" w:hAnsi="Times New Roman" w:cs="Times New Roman"/>
+        </w:rPr>
+        <w:t>) looks at the information stored by decide() and performs whatever it tells it to. This includes moving (adding a new load and removing a load)</w:t>
       </w:r>
       <w:r>
         <w:rPr>
@@ -4716,11 +6849,41 @@
           <w:rFonts w:ascii="Times New Roman" w:hAnsi="Times New Roman" w:cs="Times New Roman"/>
         </w:rPr>
       </w:pPr>
-      <w:r>
-        <w:rPr>
-          <w:rFonts w:ascii="Times New Roman" w:hAnsi="Times New Roman" w:cs="Times New Roman"/>
-        </w:rPr>
-        <w:t>Structure.reset() simply starts up a new self.model – basically resets all of the boxes to be empty. Additionally, this also resets the number of tubes that the structure has 0.</w:t>
+      <w:proofErr w:type="spellStart"/>
+      <w:proofErr w:type="gramStart"/>
+      <w:r>
+        <w:rPr>
+          <w:rFonts w:ascii="Times New Roman" w:hAnsi="Times New Roman" w:cs="Times New Roman"/>
+        </w:rPr>
+        <w:t>Structure.reset</w:t>
+      </w:r>
+      <w:proofErr w:type="spellEnd"/>
+      <w:r>
+        <w:rPr>
+          <w:rFonts w:ascii="Times New Roman" w:hAnsi="Times New Roman" w:cs="Times New Roman"/>
+        </w:rPr>
+        <w:t>(</w:t>
+      </w:r>
+      <w:proofErr w:type="gramEnd"/>
+      <w:r>
+        <w:rPr>
+          <w:rFonts w:ascii="Times New Roman" w:hAnsi="Times New Roman" w:cs="Times New Roman"/>
+        </w:rPr>
+        <w:t xml:space="preserve">) simply starts up a new </w:t>
+      </w:r>
+      <w:proofErr w:type="spellStart"/>
+      <w:r>
+        <w:rPr>
+          <w:rFonts w:ascii="Times New Roman" w:hAnsi="Times New Roman" w:cs="Times New Roman"/>
+        </w:rPr>
+        <w:t>self.model</w:t>
+      </w:r>
+      <w:proofErr w:type="spellEnd"/>
+      <w:r>
+        <w:rPr>
+          <w:rFonts w:ascii="Times New Roman" w:hAnsi="Times New Roman" w:cs="Times New Roman"/>
+        </w:rPr>
+        <w:t xml:space="preserve"> – basically resets all of the boxes to be empty. Additionally, this also resets the number of tubes that the structure has 0.</w:t>
       </w:r>
     </w:p>
     <w:p>
@@ -4735,11 +6898,27 @@
           <w:rFonts w:ascii="Times New Roman" w:hAnsi="Times New Roman" w:cs="Times New Roman"/>
         </w:rPr>
       </w:pPr>
-      <w:r>
-        <w:rPr>
-          <w:rFonts w:ascii="Times New Roman" w:hAnsi="Times New Roman" w:cs="Times New Roman"/>
-        </w:rPr>
-        <w:t>Colony.reset() creates a new swarm of robots. This means that the old robots are left on the model exactly where they were before they were reset. But a new swarm is created at the home location. This works in conjunction with the next reset function.</w:t>
+      <w:proofErr w:type="spellStart"/>
+      <w:proofErr w:type="gramStart"/>
+      <w:r>
+        <w:rPr>
+          <w:rFonts w:ascii="Times New Roman" w:hAnsi="Times New Roman" w:cs="Times New Roman"/>
+        </w:rPr>
+        <w:t>Colony.reset</w:t>
+      </w:r>
+      <w:proofErr w:type="spellEnd"/>
+      <w:r>
+        <w:rPr>
+          <w:rFonts w:ascii="Times New Roman" w:hAnsi="Times New Roman" w:cs="Times New Roman"/>
+        </w:rPr>
+        <w:t>(</w:t>
+      </w:r>
+      <w:proofErr w:type="gramEnd"/>
+      <w:r>
+        <w:rPr>
+          <w:rFonts w:ascii="Times New Roman" w:hAnsi="Times New Roman" w:cs="Times New Roman"/>
+        </w:rPr>
+        <w:t>) creates a new swarm of robots. This means that the old robots are left on the model exactly where they were before they were reset. But a new swarm is created at the home location. This works in conjunction with the next reset function.</w:t>
       </w:r>
     </w:p>
     <w:p>
@@ -4754,11 +6933,33 @@
           <w:rFonts w:ascii="Times New Roman" w:hAnsi="Times New Roman" w:cs="Times New Roman"/>
         </w:rPr>
       </w:pPr>
-      <w:r>
-        <w:rPr>
-          <w:rFonts w:ascii="Times New Roman" w:hAnsi="Times New Roman" w:cs="Times New Roman"/>
-        </w:rPr>
-        <w:t>Sap2000.reset() resets the SAP Program. In order to do this, it basically saves the current model and creates a new one, saved to a different folder (depending on the time at which the reset() was made).</w:t>
+      <w:proofErr w:type="gramStart"/>
+      <w:r>
+        <w:rPr>
+          <w:rFonts w:ascii="Times New Roman" w:hAnsi="Times New Roman" w:cs="Times New Roman"/>
+        </w:rPr>
+        <w:t>Sap2000.reset(</w:t>
+      </w:r>
+      <w:proofErr w:type="gramEnd"/>
+      <w:r>
+        <w:rPr>
+          <w:rFonts w:ascii="Times New Roman" w:hAnsi="Times New Roman" w:cs="Times New Roman"/>
+        </w:rPr>
+        <w:t xml:space="preserve">) resets the SAP Program. In order to do this, it basically saves the current model and creates a new one, saved to a different folder (depending on the time at which the </w:t>
+      </w:r>
+      <w:proofErr w:type="gramStart"/>
+      <w:r>
+        <w:rPr>
+          <w:rFonts w:ascii="Times New Roman" w:hAnsi="Times New Roman" w:cs="Times New Roman"/>
+        </w:rPr>
+        <w:t>reset(</w:t>
+      </w:r>
+      <w:proofErr w:type="gramEnd"/>
+      <w:r>
+        <w:rPr>
+          <w:rFonts w:ascii="Times New Roman" w:hAnsi="Times New Roman" w:cs="Times New Roman"/>
+        </w:rPr>
+        <w:t>) was made).</w:t>
       </w:r>
     </w:p>
     <w:p>
@@ -4867,7 +7068,21 @@
         <w:rPr>
           <w:rFonts w:ascii="Times New Roman" w:hAnsi="Times New Roman" w:cs="Times New Roman"/>
         </w:rPr>
-        <w:t>This checks to make sure that no beam currently exists between the points specified by e1 and e2. This way, the robot won’t construct somewhere where a beam already exisits.</w:t>
+        <w:t xml:space="preserve">This checks to make sure that no beam currently exists between the points specified by e1 and e2. This way, the robot won’t construct somewhere where a beam already </w:t>
+      </w:r>
+      <w:proofErr w:type="spellStart"/>
+      <w:r>
+        <w:rPr>
+          <w:rFonts w:ascii="Times New Roman" w:hAnsi="Times New Roman" w:cs="Times New Roman"/>
+        </w:rPr>
+        <w:t>exisits</w:t>
+      </w:r>
+      <w:proofErr w:type="spellEnd"/>
+      <w:r>
+        <w:rPr>
+          <w:rFonts w:ascii="Times New Roman" w:hAnsi="Times New Roman" w:cs="Times New Roman"/>
+        </w:rPr>
+        <w:t>.</w:t>
       </w:r>
     </w:p>
     <w:p>
@@ -4997,7 +7212,43 @@
         <w:rPr>
           <w:rFonts w:ascii="Times New Roman" w:hAnsi="Times New Roman" w:cs="Times New Roman"/>
         </w:rPr>
-        <w:t xml:space="preserve">Improvement on the exists function. Additionally to checking whether or not the two points contain a beam, it now also checks to see whether or not the beam that will be placed is going to overlap with an already existing beam. The function has been renamed structure.available(), considering its additional functionality. </w:t>
+        <w:t xml:space="preserve">Improvement on </w:t>
+      </w:r>
+      <w:proofErr w:type="gramStart"/>
+      <w:r>
+        <w:rPr>
+          <w:rFonts w:ascii="Times New Roman" w:hAnsi="Times New Roman" w:cs="Times New Roman"/>
+        </w:rPr>
+        <w:t>the exists</w:t>
+      </w:r>
+      <w:proofErr w:type="gramEnd"/>
+      <w:r>
+        <w:rPr>
+          <w:rFonts w:ascii="Times New Roman" w:hAnsi="Times New Roman" w:cs="Times New Roman"/>
+        </w:rPr>
+        <w:t xml:space="preserve"> function. Additionally to checking whether or not the two points contain a beam, it now also checks to see whether or not the beam that will be placed is going to overlap with an already existing beam. The function has been renamed </w:t>
+      </w:r>
+      <w:proofErr w:type="spellStart"/>
+      <w:proofErr w:type="gramStart"/>
+      <w:r>
+        <w:rPr>
+          <w:rFonts w:ascii="Times New Roman" w:hAnsi="Times New Roman" w:cs="Times New Roman"/>
+        </w:rPr>
+        <w:t>structure.available</w:t>
+      </w:r>
+      <w:proofErr w:type="spellEnd"/>
+      <w:r>
+        <w:rPr>
+          <w:rFonts w:ascii="Times New Roman" w:hAnsi="Times New Roman" w:cs="Times New Roman"/>
+        </w:rPr>
+        <w:t>(</w:t>
+      </w:r>
+      <w:proofErr w:type="gramEnd"/>
+      <w:r>
+        <w:rPr>
+          <w:rFonts w:ascii="Times New Roman" w:hAnsi="Times New Roman" w:cs="Times New Roman"/>
+        </w:rPr>
+        <w:t xml:space="preserve">), considering its additional functionality. </w:t>
       </w:r>
     </w:p>
     <w:p>
@@ -5016,7 +7267,21 @@
         <w:rPr>
           <w:rFonts w:ascii="Times New Roman" w:hAnsi="Times New Roman" w:cs="Times New Roman"/>
         </w:rPr>
-        <w:t>Added more abilities to the main function, in addition to adding a current_state function for the robots (will probably add one to the beams if found necessary)</w:t>
+        <w:t xml:space="preserve">Added more abilities to the main function, in addition to adding a </w:t>
+      </w:r>
+      <w:proofErr w:type="spellStart"/>
+      <w:r>
+        <w:rPr>
+          <w:rFonts w:ascii="Times New Roman" w:hAnsi="Times New Roman" w:cs="Times New Roman"/>
+        </w:rPr>
+        <w:t>current_state</w:t>
+      </w:r>
+      <w:proofErr w:type="spellEnd"/>
+      <w:r>
+        <w:rPr>
+          <w:rFonts w:ascii="Times New Roman" w:hAnsi="Times New Roman" w:cs="Times New Roman"/>
+        </w:rPr>
+        <w:t xml:space="preserve"> function for the robots (will probably add one to the beams if found necessary)</w:t>
       </w:r>
     </w:p>
     <w:p>
@@ -5122,14 +7387,224 @@
           <w:rFonts w:ascii="Times New Roman" w:hAnsi="Times New Roman" w:cs="Times New Roman"/>
         </w:rPr>
       </w:pPr>
-      <w:r>
-        <w:rPr>
-          <w:rFonts w:ascii="Times New Roman" w:hAnsi="Times New Roman" w:cs="Times New Roman"/>
-        </w:rPr>
-        <w:t>Climb_off which returns whether or not a robot should climb off the structure (this will allow us to change this functionality in future classes)</w:t>
-      </w:r>
-      <w:bookmarkStart w:id="0" w:name="_GoBack"/>
-      <w:bookmarkEnd w:id="0"/>
+      <w:proofErr w:type="spellStart"/>
+      <w:r>
+        <w:rPr>
+          <w:rFonts w:ascii="Times New Roman" w:hAnsi="Times New Roman" w:cs="Times New Roman"/>
+        </w:rPr>
+        <w:t>Climb_off</w:t>
+      </w:r>
+      <w:proofErr w:type="spellEnd"/>
+      <w:r>
+        <w:rPr>
+          <w:rFonts w:ascii="Times New Roman" w:hAnsi="Times New Roman" w:cs="Times New Roman"/>
+        </w:rPr>
+        <w:t xml:space="preserve"> which returns whether or not a robot should climb off the structure (this will allow us to change this functionality in future classes)</w:t>
+      </w:r>
+    </w:p>
+    <w:p>
+      <w:pPr>
+        <w:pStyle w:val="ListParagraph"/>
+        <w:numPr>
+          <w:ilvl w:val="1"/>
+          <w:numId w:val="21"/>
+        </w:numPr>
+        <w:spacing w:after="0" w:line="360" w:lineRule="auto"/>
+        <w:rPr>
+          <w:rFonts w:ascii="Times New Roman" w:hAnsi="Times New Roman" w:cs="Times New Roman"/>
+        </w:rPr>
+      </w:pPr>
+      <w:r>
+        <w:rPr>
+          <w:rFonts w:ascii="Times New Roman" w:hAnsi="Times New Roman" w:cs="Times New Roman"/>
+        </w:rPr>
+        <w:t xml:space="preserve">Fixed mistake in __path function. We used to move the closest cube face (measure in distance), but in fact it needed to be measure in </w:t>
+      </w:r>
+      <w:proofErr w:type="spellStart"/>
+      <w:r>
+        <w:rPr>
+          <w:rFonts w:ascii="Times New Roman" w:hAnsi="Times New Roman" w:cs="Times New Roman"/>
+        </w:rPr>
+        <w:t>time_distance</w:t>
+      </w:r>
+      <w:proofErr w:type="spellEnd"/>
+      <w:r>
+        <w:rPr>
+          <w:rFonts w:ascii="Times New Roman" w:hAnsi="Times New Roman" w:cs="Times New Roman"/>
+        </w:rPr>
+        <w:t xml:space="preserve"> (distance/velocity). This has been fixed and the program no longer crashes.</w:t>
+      </w:r>
+    </w:p>
+    <w:p>
+      <w:pPr>
+        <w:pStyle w:val="ListParagraph"/>
+        <w:numPr>
+          <w:ilvl w:val="0"/>
+          <w:numId w:val="21"/>
+        </w:numPr>
+        <w:spacing w:after="0" w:line="360" w:lineRule="auto"/>
+        <w:rPr>
+          <w:rFonts w:ascii="Times New Roman" w:hAnsi="Times New Roman" w:cs="Times New Roman"/>
+        </w:rPr>
+      </w:pPr>
+      <w:r>
+        <w:rPr>
+          <w:rFonts w:ascii="Times New Roman" w:hAnsi="Times New Roman" w:cs="Times New Roman"/>
+        </w:rPr>
+        <w:t>Implementing testing suite:</w:t>
+      </w:r>
+    </w:p>
+    <w:p>
+      <w:pPr>
+        <w:pStyle w:val="ListParagraph"/>
+        <w:numPr>
+          <w:ilvl w:val="1"/>
+          <w:numId w:val="21"/>
+        </w:numPr>
+        <w:spacing w:after="0" w:line="360" w:lineRule="auto"/>
+        <w:rPr>
+          <w:rFonts w:ascii="Times New Roman" w:hAnsi="Times New Roman" w:cs="Times New Roman"/>
+        </w:rPr>
+      </w:pPr>
+      <w:r>
+        <w:rPr>
+          <w:rFonts w:ascii="Times New Roman" w:hAnsi="Times New Roman" w:cs="Times New Roman"/>
+        </w:rPr>
+        <w:t xml:space="preserve">Makes testing simpler. Code can be found inside of run_test.py. File has been pushed to </w:t>
+      </w:r>
+      <w:proofErr w:type="spellStart"/>
+      <w:r>
+        <w:rPr>
+          <w:rFonts w:ascii="Times New Roman" w:hAnsi="Times New Roman" w:cs="Times New Roman"/>
+        </w:rPr>
+        <w:t>git</w:t>
+      </w:r>
+      <w:proofErr w:type="spellEnd"/>
+      <w:r>
+        <w:rPr>
+          <w:rFonts w:ascii="Times New Roman" w:hAnsi="Times New Roman" w:cs="Times New Roman"/>
+        </w:rPr>
+        <w:t>.</w:t>
+      </w:r>
+    </w:p>
+    <w:p>
+      <w:pPr>
+        <w:pStyle w:val="ListParagraph"/>
+        <w:numPr>
+          <w:ilvl w:val="0"/>
+          <w:numId w:val="21"/>
+        </w:numPr>
+        <w:spacing w:after="0" w:line="360" w:lineRule="auto"/>
+        <w:rPr>
+          <w:rFonts w:ascii="Times New Roman" w:hAnsi="Times New Roman" w:cs="Times New Roman"/>
+        </w:rPr>
+      </w:pPr>
+      <w:proofErr w:type="spellStart"/>
+      <w:r>
+        <w:rPr>
+          <w:rFonts w:ascii="Times New Roman" w:hAnsi="Times New Roman" w:cs="Times New Roman"/>
+        </w:rPr>
+        <w:t>Current_</w:t>
+      </w:r>
+      <w:proofErr w:type="gramStart"/>
+      <w:r>
+        <w:rPr>
+          <w:rFonts w:ascii="Times New Roman" w:hAnsi="Times New Roman" w:cs="Times New Roman"/>
+        </w:rPr>
+        <w:t>state</w:t>
+      </w:r>
+      <w:proofErr w:type="spellEnd"/>
+      <w:r>
+        <w:rPr>
+          <w:rFonts w:ascii="Times New Roman" w:hAnsi="Times New Roman" w:cs="Times New Roman"/>
+        </w:rPr>
+        <w:t>(</w:t>
+      </w:r>
+      <w:proofErr w:type="gramEnd"/>
+      <w:r>
+        <w:rPr>
+          <w:rFonts w:ascii="Times New Roman" w:hAnsi="Times New Roman" w:cs="Times New Roman"/>
+        </w:rPr>
+        <w:t>) added to beam. This allows for more in depth debugging.</w:t>
+      </w:r>
+    </w:p>
+    <w:p>
+      <w:pPr>
+        <w:pStyle w:val="ListParagraph"/>
+        <w:numPr>
+          <w:ilvl w:val="0"/>
+          <w:numId w:val="21"/>
+        </w:numPr>
+        <w:spacing w:after="0" w:line="360" w:lineRule="auto"/>
+        <w:rPr>
+          <w:rFonts w:ascii="Times New Roman" w:hAnsi="Times New Roman" w:cs="Times New Roman"/>
+        </w:rPr>
+      </w:pPr>
+      <w:r>
+        <w:rPr>
+          <w:rFonts w:ascii="Times New Roman" w:hAnsi="Times New Roman" w:cs="Times New Roman"/>
+        </w:rPr>
+        <w:t>Planning on adding export functionality. Allow for a report to be created at the end of the run. This should make things easier.</w:t>
+      </w:r>
+    </w:p>
+    <w:p>
+      <w:pPr>
+        <w:pStyle w:val="ListParagraph"/>
+        <w:numPr>
+          <w:ilvl w:val="1"/>
+          <w:numId w:val="21"/>
+        </w:numPr>
+        <w:spacing w:after="0" w:line="360" w:lineRule="auto"/>
+        <w:rPr>
+          <w:rFonts w:ascii="Times New Roman" w:hAnsi="Times New Roman" w:cs="Times New Roman"/>
+        </w:rPr>
+      </w:pPr>
+      <w:r>
+        <w:rPr>
+          <w:rFonts w:ascii="Times New Roman" w:hAnsi="Times New Roman" w:cs="Times New Roman"/>
+        </w:rPr>
+        <w:t xml:space="preserve">Also planning on </w:t>
+      </w:r>
+      <w:r>
+        <w:rPr>
+          <w:rFonts w:ascii="Times New Roman" w:hAnsi="Times New Roman" w:cs="Times New Roman"/>
+        </w:rPr>
+        <w:t xml:space="preserve">exporting my python structure and </w:t>
+      </w:r>
+      <w:proofErr w:type="spellStart"/>
+      <w:r>
+        <w:rPr>
+          <w:rFonts w:ascii="Times New Roman" w:hAnsi="Times New Roman" w:cs="Times New Roman"/>
+        </w:rPr>
+        <w:t>robot_data</w:t>
+      </w:r>
+      <w:proofErr w:type="spellEnd"/>
+      <w:r>
+        <w:rPr>
+          <w:rFonts w:ascii="Times New Roman" w:hAnsi="Times New Roman" w:cs="Times New Roman"/>
+        </w:rPr>
+        <w:t xml:space="preserve"> to excel files. This w</w:t>
+      </w:r>
+      <w:r>
+        <w:rPr>
+          <w:rFonts w:ascii="Times New Roman" w:hAnsi="Times New Roman" w:cs="Times New Roman"/>
+        </w:rPr>
+        <w:t xml:space="preserve">ill probably make more readable -&gt; will use the </w:t>
+      </w:r>
+      <w:proofErr w:type="spellStart"/>
+      <w:r>
+        <w:rPr>
+          <w:rFonts w:ascii="Times New Roman" w:hAnsi="Times New Roman" w:cs="Times New Roman"/>
+        </w:rPr>
+        <w:t>tablib</w:t>
+      </w:r>
+      <w:proofErr w:type="spellEnd"/>
+      <w:r>
+        <w:rPr>
+          <w:rFonts w:ascii="Times New Roman" w:hAnsi="Times New Roman" w:cs="Times New Roman"/>
+        </w:rPr>
+        <w:t xml:space="preserve"> library</w:t>
+      </w:r>
     </w:p>
     <w:sectPr>
       <w:pgSz w:w="12240" w:h="15840"/>

</xml_diff>